<commit_message>
update for final submission - key resources table - add workflow (fig 1) - update supplement
</commit_message>
<xml_diff>
--- a/docs/sup-compare-versions.docx
+++ b/docs/sup-compare-versions.docx
@@ -5,14 +5,36 @@
     <w:p>
       <w:pPr>
         <w:rPr>
-          <w:rFonts w:ascii="Times New Roman" w:eastAsia="Times New Roman" w:hAnsi="Times New Roman" w:cs="Times New Roman"/>
           <w:b/>
           <w:bCs/>
         </w:rPr>
       </w:pPr>
-      <w:r>
-        <w:rPr>
-          <w:rFonts w:ascii="Times New Roman" w:eastAsia="Times New Roman" w:hAnsi="Times New Roman" w:cs="Times New Roman"/>
+    </w:p>
+    <w:p>
+      <w:pPr>
+        <w:rPr>
+          <w:b/>
+          <w:bCs/>
+        </w:rPr>
+      </w:pPr>
+    </w:p>
+    <w:p>
+      <w:pPr>
+        <w:rPr>
+          <w:b/>
+          <w:bCs/>
+        </w:rPr>
+      </w:pPr>
+    </w:p>
+    <w:p>
+      <w:pPr>
+        <w:rPr>
+          <w:b/>
+          <w:bCs/>
+        </w:rPr>
+      </w:pPr>
+      <w:r>
+        <w:rPr>
           <w:b/>
           <w:bCs/>
         </w:rPr>
@@ -22,7 +44,6 @@
     <w:p>
       <w:pPr>
         <w:rPr>
-          <w:rFonts w:ascii="Times New Roman" w:eastAsia="Times New Roman" w:hAnsi="Times New Roman" w:cs="Times New Roman"/>
           <w:b/>
           <w:bCs/>
         </w:rPr>
@@ -31,282 +52,435 @@
     <w:p>
       <w:pPr>
         <w:rPr>
-          <w:rFonts w:ascii="Times New Roman" w:eastAsia="Times New Roman" w:hAnsi="Times New Roman" w:cs="Times New Roman"/>
           <w:b/>
           <w:bCs/>
         </w:rPr>
       </w:pPr>
       <w:r>
         <w:rPr>
-          <w:rFonts w:ascii="Times New Roman" w:eastAsia="Times New Roman" w:hAnsi="Times New Roman" w:cs="Times New Roman"/>
           <w:b/>
           <w:bCs/>
         </w:rPr>
         <w:t>Supplementary materials</w:t>
       </w:r>
     </w:p>
+    <w:p/>
+    <w:p/>
+    <w:p>
+      <w:r>
+        <w:rPr>
+          <w:b/>
+          <w:bCs/>
+        </w:rPr>
+        <w:t>Figure S</w:t>
+      </w:r>
+      <w:r>
+        <w:rPr>
+          <w:b/>
+          <w:bCs/>
+        </w:rPr>
+        <w:t>1</w:t>
+      </w:r>
+      <w:r>
+        <w:t xml:space="preserve">. </w:t>
+      </w:r>
+      <w:proofErr w:type="spellStart"/>
+      <w:r>
+        <w:t>NamePrism</w:t>
+      </w:r>
+      <w:proofErr w:type="spellEnd"/>
+      <w:r>
+        <w:t xml:space="preserve"> groups countries by name similarity. We used this grouping but renamed the groups to focus on the linguistic patterns based on name etymology identified by </w:t>
+      </w:r>
+      <w:proofErr w:type="spellStart"/>
+      <w:r>
+        <w:t>NamePrism</w:t>
+      </w:r>
+      <w:proofErr w:type="spellEnd"/>
+      <w:r>
+        <w:t>.</w:t>
+      </w:r>
+    </w:p>
+    <w:p/>
     <w:p>
       <w:pPr>
         <w:rPr>
-          <w:rFonts w:ascii="Times New Roman" w:eastAsia="Times New Roman" w:hAnsi="Times New Roman" w:cs="Times New Roman"/>
+          <w:b/>
+          <w:bCs/>
         </w:rPr>
       </w:pPr>
+      <w:r>
+        <w:rPr>
+          <w:b/>
+          <w:bCs/>
+          <w:noProof/>
+        </w:rPr>
+        <w:drawing>
+          <wp:inline distT="0" distB="0" distL="0" distR="0">
+            <wp:extent cx="5943600" cy="3545205"/>
+            <wp:effectExtent l="0" t="0" r="0" b="0"/>
+            <wp:docPr id="21" name="Picture 21" descr="Map&#10;&#10;Description automatically generated with medium confidence"/>
+            <wp:cNvGraphicFramePr>
+              <a:graphicFrameLocks xmlns:a="http://schemas.openxmlformats.org/drawingml/2006/main" noChangeAspect="1"/>
+            </wp:cNvGraphicFramePr>
+            <a:graphic xmlns:a="http://schemas.openxmlformats.org/drawingml/2006/main">
+              <a:graphicData uri="http://schemas.openxmlformats.org/drawingml/2006/picture">
+                <pic:pic xmlns:pic="http://schemas.openxmlformats.org/drawingml/2006/picture">
+                  <pic:nvPicPr>
+                    <pic:cNvPr id="21" name="Picture 21" descr="Map&#10;&#10;Description automatically generated with medium confidence"/>
+                    <pic:cNvPicPr/>
+                  </pic:nvPicPr>
+                  <pic:blipFill>
+                    <a:blip r:embed="rId5" cstate="print">
+                      <a:extLst>
+                        <a:ext uri="{28A0092B-C50C-407E-A947-70E740481C1C}">
+                          <a14:useLocalDpi xmlns:a14="http://schemas.microsoft.com/office/drawing/2010/main" val="0"/>
+                        </a:ext>
+                      </a:extLst>
+                    </a:blip>
+                    <a:stretch>
+                      <a:fillRect/>
+                    </a:stretch>
+                  </pic:blipFill>
+                  <pic:spPr>
+                    <a:xfrm>
+                      <a:off x="0" y="0"/>
+                      <a:ext cx="5943600" cy="3545205"/>
+                    </a:xfrm>
+                    <a:prstGeom prst="rect">
+                      <a:avLst/>
+                    </a:prstGeom>
+                  </pic:spPr>
+                </pic:pic>
+              </a:graphicData>
+            </a:graphic>
+          </wp:inline>
+        </w:drawing>
+      </w:r>
     </w:p>
     <w:p>
       <w:pPr>
         <w:rPr>
-          <w:rFonts w:ascii="Times New Roman" w:eastAsia="Times New Roman" w:hAnsi="Times New Roman" w:cs="Times New Roman"/>
+          <w:b/>
+          <w:bCs/>
         </w:rPr>
       </w:pPr>
     </w:p>
     <w:p>
       <w:pPr>
         <w:rPr>
-          <w:rFonts w:ascii="Times New Roman" w:eastAsia="Times New Roman" w:hAnsi="Times New Roman" w:cs="Times New Roman"/>
+          <w:b/>
+          <w:bCs/>
         </w:rPr>
       </w:pPr>
-      <w:r>
-        <w:rPr>
-          <w:rFonts w:ascii="Times New Roman" w:eastAsia="Times New Roman" w:hAnsi="Times New Roman" w:cs="Times New Roman"/>
-          <w:b/>
-          <w:bCs/>
-        </w:rPr>
-        <w:t>Figure S1</w:t>
-      </w:r>
-      <w:r>
-        <w:rPr>
-          <w:rFonts w:ascii="Times New Roman" w:eastAsia="Times New Roman" w:hAnsi="Times New Roman" w:cs="Times New Roman"/>
-        </w:rPr>
+    </w:p>
+    <w:p>
+      <w:pPr>
+        <w:rPr>
+          <w:b/>
+          <w:bCs/>
+        </w:rPr>
+      </w:pPr>
+    </w:p>
+    <w:p>
+      <w:pPr>
+        <w:rPr>
+          <w:b/>
+          <w:bCs/>
+        </w:rPr>
+      </w:pPr>
+      <w:r>
+        <w:rPr>
+          <w:b/>
+          <w:bCs/>
+        </w:rPr>
+        <w:br w:type="page"/>
+      </w:r>
+    </w:p>
+    <w:p>
+      <w:pPr>
+        <w:rPr>
+          <w:b/>
+          <w:bCs/>
+        </w:rPr>
+      </w:pPr>
+    </w:p>
+    <w:p>
+      <w:pPr>
+        <w:rPr>
+          <w:b/>
+          <w:bCs/>
+        </w:rPr>
+      </w:pPr>
+    </w:p>
+    <w:p>
+      <w:pPr>
+        <w:rPr>
+          <w:b/>
+          <w:bCs/>
+        </w:rPr>
+      </w:pPr>
+    </w:p>
+    <w:p>
+      <w:pPr>
+        <w:rPr>
+          <w:b/>
+          <w:bCs/>
+        </w:rPr>
+      </w:pPr>
+    </w:p>
+    <w:p>
+      <w:pPr>
+        <w:rPr>
+          <w:b/>
+          <w:bCs/>
+        </w:rPr>
+      </w:pPr>
+    </w:p>
+    <w:p>
+      <w:r>
+        <w:rPr>
+          <w:b/>
+          <w:bCs/>
+        </w:rPr>
+        <w:t>Figure S</w:t>
+      </w:r>
+      <w:r>
+        <w:rPr>
+          <w:b/>
+          <w:bCs/>
+        </w:rPr>
+        <w:t>2</w:t>
+      </w:r>
+      <w:r>
+        <w:t xml:space="preserve">. </w:t>
+      </w:r>
+      <w:r>
+        <w:t>The Wiki2019-LSTM model performs well on the testing dataset. The area under the ROC curve is above 92% for each category, showing strong performance across origin categories (A). A calibration curve, computed with the caret R package, shows consistency between the predicted probabilities (midpoints of each fixed-width bin) and the observed fraction of names in each bin (B). Heatmap showing whether names from a given group (x-axis) received higher (purple) or lower (green) predictions for each group (y-axis) than would be expected by group prevalence alone (C). The values represent log</w:t>
+      </w:r>
+      <w:r>
+        <w:rPr>
+          <w:vertAlign w:val="subscript"/>
+        </w:rPr>
+        <w:t>2</w:t>
+      </w:r>
+      <w:r>
+        <w:t> fold change between the average predicted probability and the prevalence of the corresponding predicted group in the testing dataset (null). Scaling by group prevalence accounts for the imbalance of groups in the testing dataset. In all cases, the classifier predicts the true groups above the expected null probability (matrix diagonals are all purple). For off-diagonal cells, darker green indicates a lower mean prediction compared to the null. For example, the classifier does not often mistake East Asian names as Greek, but is more prone to mistaking South Asian names as Celtic/English</w:t>
+      </w:r>
+    </w:p>
+    <w:p/>
+    <w:p/>
+    <w:p>
+      <w:r>
+        <w:rPr>
+          <w:noProof/>
+        </w:rPr>
+        <w:drawing>
+          <wp:inline distT="0" distB="0" distL="0" distR="0">
+            <wp:extent cx="5943600" cy="2377440"/>
+            <wp:effectExtent l="0" t="0" r="0" b="0"/>
+            <wp:docPr id="18" name="Picture 18" descr="Chart, line chart&#10;&#10;Description automatically generated"/>
+            <wp:cNvGraphicFramePr>
+              <a:graphicFrameLocks xmlns:a="http://schemas.openxmlformats.org/drawingml/2006/main" noChangeAspect="1"/>
+            </wp:cNvGraphicFramePr>
+            <a:graphic xmlns:a="http://schemas.openxmlformats.org/drawingml/2006/main">
+              <a:graphicData uri="http://schemas.openxmlformats.org/drawingml/2006/picture">
+                <pic:pic xmlns:pic="http://schemas.openxmlformats.org/drawingml/2006/picture">
+                  <pic:nvPicPr>
+                    <pic:cNvPr id="18" name="Picture 18" descr="Chart, line chart&#10;&#10;Description automatically generated"/>
+                    <pic:cNvPicPr/>
+                  </pic:nvPicPr>
+                  <pic:blipFill>
+                    <a:blip r:embed="rId6" cstate="print">
+                      <a:extLst>
+                        <a:ext uri="{28A0092B-C50C-407E-A947-70E740481C1C}">
+                          <a14:useLocalDpi xmlns:a14="http://schemas.microsoft.com/office/drawing/2010/main" val="0"/>
+                        </a:ext>
+                      </a:extLst>
+                    </a:blip>
+                    <a:stretch>
+                      <a:fillRect/>
+                    </a:stretch>
+                  </pic:blipFill>
+                  <pic:spPr>
+                    <a:xfrm>
+                      <a:off x="0" y="0"/>
+                      <a:ext cx="5943600" cy="2377440"/>
+                    </a:xfrm>
+                    <a:prstGeom prst="rect">
+                      <a:avLst/>
+                    </a:prstGeom>
+                  </pic:spPr>
+                </pic:pic>
+              </a:graphicData>
+            </a:graphic>
+          </wp:inline>
+        </w:drawing>
+      </w:r>
+    </w:p>
+    <w:p>
+      <w:r>
+        <w:br w:type="page"/>
+      </w:r>
+    </w:p>
+    <w:p>
+      <w:pPr>
+        <w:rPr>
+          <w:b/>
+          <w:bCs/>
+        </w:rPr>
+      </w:pPr>
+    </w:p>
+    <w:p>
+      <w:pPr>
+        <w:rPr>
+          <w:b/>
+          <w:bCs/>
+        </w:rPr>
+      </w:pPr>
+    </w:p>
+    <w:p>
+      <w:pPr>
+        <w:rPr>
+          <w:b/>
+          <w:bCs/>
+        </w:rPr>
+      </w:pPr>
+    </w:p>
+    <w:p>
+      <w:pPr>
+        <w:rPr>
+          <w:b/>
+          <w:bCs/>
+        </w:rPr>
+      </w:pPr>
+    </w:p>
+    <w:p>
+      <w:r>
+        <w:rPr>
+          <w:b/>
+          <w:bCs/>
+        </w:rPr>
+        <w:t>Figure S</w:t>
+      </w:r>
+      <w:r>
+        <w:rPr>
+          <w:b/>
+          <w:bCs/>
+        </w:rPr>
+        <w:t>3</w:t>
+      </w:r>
+      <w:r>
         <w:t xml:space="preserve">. Comparison of results across different versions of the analysis. In </w:t>
       </w:r>
       <w:r>
-        <w:rPr>
-          <w:rFonts w:ascii="Times New Roman" w:eastAsia="Times New Roman" w:hAnsi="Times New Roman" w:cs="Times New Roman"/>
-        </w:rPr>
         <w:t>v1</w:t>
       </w:r>
       <w:r>
-        <w:rPr>
-          <w:rFonts w:ascii="Times New Roman" w:eastAsia="Times New Roman" w:hAnsi="Times New Roman" w:cs="Times New Roman"/>
-        </w:rPr>
         <w:t>, w</w:t>
       </w:r>
       <w:r>
-        <w:rPr>
-          <w:rFonts w:ascii="Times New Roman" w:eastAsia="Times New Roman" w:hAnsi="Times New Roman" w:cs="Times New Roman"/>
-        </w:rPr>
         <w:t>e</w:t>
       </w:r>
       <w:r>
-        <w:rPr>
-          <w:rFonts w:ascii="Times New Roman" w:eastAsia="Times New Roman" w:hAnsi="Times New Roman" w:cs="Times New Roman"/>
-        </w:rPr>
         <w:t xml:space="preserve"> only</w:t>
       </w:r>
       <w:r>
-        <w:rPr>
-          <w:rFonts w:ascii="Times New Roman" w:eastAsia="Times New Roman" w:hAnsi="Times New Roman" w:cs="Times New Roman"/>
-        </w:rPr>
         <w:t xml:space="preserve"> found webpages with full names for keynote speakers for the years 2002-2019.</w:t>
       </w:r>
       <w:r>
-        <w:rPr>
-          <w:rFonts w:ascii="Times New Roman" w:eastAsia="Times New Roman" w:hAnsi="Times New Roman" w:cs="Times New Roman"/>
-        </w:rPr>
         <w:t xml:space="preserve"> </w:t>
       </w:r>
       <w:r>
-        <w:rPr>
-          <w:rFonts w:ascii="Times New Roman" w:eastAsia="Times New Roman" w:hAnsi="Times New Roman" w:cs="Times New Roman"/>
-        </w:rPr>
         <w:t>In v2</w:t>
       </w:r>
       <w:r>
-        <w:rPr>
-          <w:rFonts w:ascii="Times New Roman" w:eastAsia="Times New Roman" w:hAnsi="Times New Roman" w:cs="Times New Roman"/>
-        </w:rPr>
         <w:t>-3</w:t>
       </w:r>
       <w:r>
-        <w:rPr>
-          <w:rFonts w:ascii="Times New Roman" w:eastAsia="Times New Roman" w:hAnsi="Times New Roman" w:cs="Times New Roman"/>
-        </w:rPr>
         <w:t xml:space="preserve">, </w:t>
       </w:r>
       <w:r>
-        <w:rPr>
-          <w:rFonts w:ascii="Times New Roman" w:eastAsia="Times New Roman" w:hAnsi="Times New Roman" w:cs="Times New Roman"/>
-        </w:rPr>
         <w:t>we f</w:t>
       </w:r>
       <w:r>
-        <w:rPr>
-          <w:rFonts w:ascii="Times New Roman" w:eastAsia="Times New Roman" w:hAnsi="Times New Roman" w:cs="Times New Roman"/>
-        </w:rPr>
         <w:t>ound earlier records for ISMB</w:t>
       </w:r>
       <w:r>
-        <w:rPr>
-          <w:rFonts w:ascii="Times New Roman" w:eastAsia="Times New Roman" w:hAnsi="Times New Roman" w:cs="Times New Roman"/>
-        </w:rPr>
         <w:t xml:space="preserve">, starting from </w:t>
       </w:r>
       <w:r>
-        <w:rPr>
-          <w:rFonts w:ascii="Times New Roman" w:eastAsia="Times New Roman" w:hAnsi="Times New Roman" w:cs="Times New Roman"/>
-        </w:rPr>
         <w:t>1993</w:t>
       </w:r>
       <w:r>
-        <w:rPr>
-          <w:rFonts w:ascii="Times New Roman" w:eastAsia="Times New Roman" w:hAnsi="Times New Roman" w:cs="Times New Roman"/>
-        </w:rPr>
-        <w:t>.</w:t>
-      </w:r>
-      <w:r>
-        <w:rPr>
-          <w:rFonts w:ascii="Times New Roman" w:eastAsia="Times New Roman" w:hAnsi="Times New Roman" w:cs="Times New Roman"/>
-        </w:rPr>
-        <w:t xml:space="preserve"> In v3, we only considered predictions from 2002 on because, b</w:t>
-      </w:r>
-      <w:r>
-        <w:rPr>
-          <w:rFonts w:ascii="Times New Roman" w:eastAsia="Times New Roman" w:hAnsi="Times New Roman" w:cs="Times New Roman"/>
-        </w:rPr>
+        <w:t>. In v3, we only considered predictions from 2002 on because, b</w:t>
+      </w:r>
+      <w:r>
         <w:t xml:space="preserve">efore 2002, </w:t>
       </w:r>
       <w:r>
-        <w:rPr>
-          <w:rFonts w:ascii="Times New Roman" w:eastAsia="Times New Roman" w:hAnsi="Times New Roman" w:cs="Times New Roman"/>
-        </w:rPr>
         <w:t>most authors</w:t>
       </w:r>
       <w:r>
-        <w:rPr>
-          <w:rFonts w:ascii="Times New Roman" w:eastAsia="Times New Roman" w:hAnsi="Times New Roman" w:cs="Times New Roman"/>
-        </w:rPr>
         <w:t xml:space="preserve"> did</w:t>
       </w:r>
       <w:r>
-        <w:rPr>
-          <w:rFonts w:ascii="Times New Roman" w:eastAsia="Times New Roman" w:hAnsi="Times New Roman" w:cs="Times New Roman"/>
-        </w:rPr>
         <w:t xml:space="preserve"> no</w:t>
       </w:r>
       <w:r>
-        <w:rPr>
-          <w:rFonts w:ascii="Times New Roman" w:eastAsia="Times New Roman" w:hAnsi="Times New Roman" w:cs="Times New Roman"/>
-        </w:rPr>
         <w:t xml:space="preserve">t have gender </w:t>
       </w:r>
       <w:r>
-        <w:rPr>
-          <w:rFonts w:ascii="Times New Roman" w:eastAsia="Times New Roman" w:hAnsi="Times New Roman" w:cs="Times New Roman"/>
-        </w:rPr>
         <w:t xml:space="preserve">or name origin </w:t>
       </w:r>
       <w:r>
-        <w:rPr>
-          <w:rFonts w:ascii="Times New Roman" w:eastAsia="Times New Roman" w:hAnsi="Times New Roman" w:cs="Times New Roman"/>
-        </w:rPr>
         <w:t xml:space="preserve">predictions because of </w:t>
       </w:r>
       <w:r>
-        <w:rPr>
-          <w:rFonts w:ascii="Times New Roman" w:eastAsia="Times New Roman" w:hAnsi="Times New Roman" w:cs="Times New Roman"/>
-        </w:rPr>
         <w:t>they</w:t>
       </w:r>
       <w:r>
-        <w:rPr>
-          <w:rFonts w:ascii="Times New Roman" w:eastAsia="Times New Roman" w:hAnsi="Times New Roman" w:cs="Times New Roman"/>
-        </w:rPr>
         <w:t xml:space="preserve"> only have initials for fore names.</w:t>
       </w:r>
       <w:r>
-        <w:rPr>
-          <w:rFonts w:ascii="Times New Roman" w:eastAsia="Times New Roman" w:hAnsi="Times New Roman" w:cs="Times New Roman"/>
-        </w:rPr>
-        <w:t xml:space="preserve"> See our </w:t>
-      </w:r>
-      <w:hyperlink r:id="rId5" w:history="1">
+        <w:t xml:space="preserve"> In v4, we return to equal weight for all articles. See our </w:t>
+      </w:r>
+      <w:hyperlink r:id="rId7" w:history="1">
         <w:r>
           <w:rPr>
             <w:rStyle w:val="Hyperlink"/>
-            <w:rFonts w:ascii="Times New Roman" w:eastAsia="Times New Roman" w:hAnsi="Times New Roman" w:cs="Times New Roman"/>
           </w:rPr>
           <w:t>analysis notebook</w:t>
         </w:r>
       </w:hyperlink>
       <w:r>
-        <w:rPr>
-          <w:rFonts w:ascii="Times New Roman" w:eastAsia="Times New Roman" w:hAnsi="Times New Roman" w:cs="Times New Roman"/>
-        </w:rPr>
         <w:t xml:space="preserve"> for further details.</w:t>
       </w:r>
     </w:p>
-    <w:p>
-      <w:pPr>
-        <w:rPr>
-          <w:rFonts w:ascii="Times New Roman" w:eastAsia="Times New Roman" w:hAnsi="Times New Roman" w:cs="Times New Roman"/>
-        </w:rPr>
-      </w:pPr>
-    </w:p>
-    <w:p>
-      <w:pPr>
-        <w:rPr>
-          <w:rFonts w:ascii="Times New Roman" w:eastAsia="Times New Roman" w:hAnsi="Times New Roman" w:cs="Times New Roman"/>
-        </w:rPr>
-      </w:pPr>
-      <w:r>
-        <w:rPr>
-          <w:rFonts w:ascii="Times New Roman" w:eastAsia="Times New Roman" w:hAnsi="Times New Roman" w:cs="Times New Roman"/>
-        </w:rPr>
+    <w:p/>
+    <w:p>
+      <w:r>
         <w:t xml:space="preserve">Manuscript releases: </w:t>
       </w:r>
-      <w:hyperlink r:id="rId6" w:history="1">
+      <w:hyperlink r:id="rId8" w:history="1">
         <w:r>
           <w:rPr>
             <w:rStyle w:val="Hyperlink"/>
-            <w:rFonts w:ascii="Times New Roman" w:eastAsia="Times New Roman" w:hAnsi="Times New Roman" w:cs="Times New Roman"/>
           </w:rPr>
           <w:t>https://github.com/greenelab/iscb-diversity-manuscript/releases</w:t>
         </w:r>
       </w:hyperlink>
       <w:r>
-        <w:rPr>
-          <w:rFonts w:ascii="Times New Roman" w:eastAsia="Times New Roman" w:hAnsi="Times New Roman" w:cs="Times New Roman"/>
-        </w:rPr>
         <w:t xml:space="preserve"> </w:t>
       </w:r>
     </w:p>
-    <w:p>
-      <w:pPr>
-        <w:rPr>
-          <w:rFonts w:ascii="Times New Roman" w:eastAsia="Times New Roman" w:hAnsi="Times New Roman" w:cs="Times New Roman"/>
-        </w:rPr>
-      </w:pPr>
-    </w:p>
-    <w:p>
-      <w:pPr>
-        <w:rPr>
-          <w:rFonts w:ascii="Times New Roman" w:eastAsia="Times New Roman" w:hAnsi="Times New Roman" w:cs="Times New Roman"/>
-        </w:rPr>
-      </w:pPr>
-      <w:r>
-        <w:rPr>
-          <w:rFonts w:ascii="Times New Roman" w:eastAsia="Times New Roman" w:hAnsi="Times New Roman" w:cs="Times New Roman"/>
-        </w:rPr>
+    <w:p/>
+    <w:p>
+      <w:r>
         <w:t>Corresponding analysis repository commit hashes:</w:t>
       </w:r>
     </w:p>
-    <w:p>
-      <w:pPr>
-        <w:rPr>
-          <w:rFonts w:ascii="Times New Roman" w:eastAsia="Times New Roman" w:hAnsi="Times New Roman" w:cs="Times New Roman"/>
-        </w:rPr>
-      </w:pPr>
-    </w:p>
+    <w:p/>
     <w:tbl>
       <w:tblPr>
         <w:tblStyle w:val="TableGrid"/>
@@ -335,7 +509,6 @@
           <w:p>
             <w:pPr>
               <w:rPr>
-                <w:rFonts w:ascii="Times New Roman" w:eastAsia="Times New Roman" w:hAnsi="Times New Roman" w:cs="Times New Roman"/>
                 <w:sz w:val="18"/>
                 <w:szCs w:val="18"/>
               </w:rPr>
@@ -351,7 +524,6 @@
             <w:pPr>
               <w:ind w:left="217"/>
               <w:rPr>
-                <w:rFonts w:ascii="Times New Roman" w:eastAsia="Times New Roman" w:hAnsi="Times New Roman" w:cs="Times New Roman"/>
                 <w:b/>
                 <w:bCs/>
                 <w:sz w:val="18"/>
@@ -360,7 +532,6 @@
             </w:pPr>
             <w:r>
               <w:rPr>
-                <w:rFonts w:ascii="Times New Roman" w:eastAsia="Times New Roman" w:hAnsi="Times New Roman" w:cs="Times New Roman"/>
                 <w:b/>
                 <w:bCs/>
                 <w:sz w:val="18"/>
@@ -378,7 +549,6 @@
           <w:p>
             <w:pPr>
               <w:rPr>
-                <w:rFonts w:ascii="Times New Roman" w:eastAsia="Times New Roman" w:hAnsi="Times New Roman" w:cs="Times New Roman"/>
                 <w:b/>
                 <w:bCs/>
                 <w:sz w:val="18"/>
@@ -387,7 +557,6 @@
             </w:pPr>
             <w:r>
               <w:rPr>
-                <w:rFonts w:ascii="Times New Roman" w:eastAsia="Times New Roman" w:hAnsi="Times New Roman" w:cs="Times New Roman"/>
                 <w:b/>
                 <w:bCs/>
                 <w:sz w:val="18"/>
@@ -410,14 +579,12 @@
           <w:p>
             <w:pPr>
               <w:rPr>
-                <w:rFonts w:ascii="Times New Roman" w:eastAsia="Times New Roman" w:hAnsi="Times New Roman" w:cs="Times New Roman"/>
                 <w:sz w:val="18"/>
                 <w:szCs w:val="18"/>
               </w:rPr>
             </w:pPr>
             <w:r>
               <w:rPr>
-                <w:rFonts w:ascii="Times New Roman" w:eastAsia="Times New Roman" w:hAnsi="Times New Roman" w:cs="Times New Roman"/>
                 <w:sz w:val="18"/>
                 <w:szCs w:val="18"/>
               </w:rPr>
@@ -425,7 +592,6 @@
             </w:r>
             <w:r>
               <w:rPr>
-                <w:rFonts w:ascii="Times New Roman" w:eastAsia="Times New Roman" w:hAnsi="Times New Roman" w:cs="Times New Roman"/>
                 <w:sz w:val="18"/>
                 <w:szCs w:val="18"/>
               </w:rPr>
@@ -442,14 +608,14 @@
             <w:pPr>
               <w:ind w:left="217"/>
               <w:rPr>
-                <w:rFonts w:ascii="Consolas" w:eastAsia="Times New Roman" w:hAnsi="Consolas" w:cs="Consolas"/>
+                <w:rFonts w:ascii="Consolas" w:hAnsi="Consolas" w:cs="Consolas"/>
                 <w:sz w:val="18"/>
                 <w:szCs w:val="18"/>
               </w:rPr>
             </w:pPr>
             <w:r>
               <w:rPr>
-                <w:rFonts w:ascii="Consolas" w:eastAsia="Times New Roman" w:hAnsi="Consolas" w:cs="Consolas"/>
+                <w:rFonts w:ascii="Consolas" w:hAnsi="Consolas" w:cs="Consolas"/>
                 <w:sz w:val="18"/>
                 <w:szCs w:val="18"/>
               </w:rPr>
@@ -465,14 +631,14 @@
           <w:p>
             <w:pPr>
               <w:rPr>
-                <w:rFonts w:ascii="Consolas" w:eastAsia="Times New Roman" w:hAnsi="Consolas" w:cs="Consolas"/>
+                <w:rFonts w:ascii="Consolas" w:hAnsi="Consolas" w:cs="Consolas"/>
                 <w:sz w:val="18"/>
                 <w:szCs w:val="18"/>
               </w:rPr>
             </w:pPr>
             <w:r>
               <w:rPr>
-                <w:rFonts w:ascii="Consolas" w:eastAsia="Times New Roman" w:hAnsi="Consolas" w:cs="Consolas"/>
+                <w:rFonts w:ascii="Consolas" w:hAnsi="Consolas" w:cs="Consolas"/>
                 <w:sz w:val="18"/>
                 <w:szCs w:val="18"/>
               </w:rPr>
@@ -493,14 +659,12 @@
           <w:p>
             <w:pPr>
               <w:rPr>
-                <w:rFonts w:ascii="Times New Roman" w:eastAsia="Times New Roman" w:hAnsi="Times New Roman" w:cs="Times New Roman"/>
                 <w:sz w:val="18"/>
                 <w:szCs w:val="18"/>
               </w:rPr>
             </w:pPr>
             <w:r>
               <w:rPr>
-                <w:rFonts w:ascii="Times New Roman" w:eastAsia="Times New Roman" w:hAnsi="Times New Roman" w:cs="Times New Roman"/>
                 <w:sz w:val="18"/>
                 <w:szCs w:val="18"/>
               </w:rPr>
@@ -508,7 +672,6 @@
             </w:r>
             <w:r>
               <w:rPr>
-                <w:rFonts w:ascii="Times New Roman" w:eastAsia="Times New Roman" w:hAnsi="Times New Roman" w:cs="Times New Roman"/>
                 <w:sz w:val="18"/>
                 <w:szCs w:val="18"/>
               </w:rPr>
@@ -525,18 +688,18 @@
             <w:pPr>
               <w:ind w:left="217"/>
               <w:rPr>
-                <w:rFonts w:ascii="Consolas" w:eastAsia="Times New Roman" w:hAnsi="Consolas" w:cs="Consolas"/>
+                <w:rFonts w:ascii="Consolas" w:hAnsi="Consolas" w:cs="Consolas"/>
                 <w:sz w:val="18"/>
                 <w:szCs w:val="18"/>
               </w:rPr>
             </w:pPr>
             <w:r>
               <w:rPr>
-                <w:rFonts w:ascii="Consolas" w:eastAsia="Times New Roman" w:hAnsi="Consolas" w:cs="Consolas"/>
+                <w:rFonts w:ascii="Consolas" w:hAnsi="Consolas" w:cs="Consolas"/>
                 <w:sz w:val="18"/>
                 <w:szCs w:val="18"/>
               </w:rPr>
-              <w:t>6bda862974e77beb98697f39c18027683af158cb</w:t>
+              <w:t>b3729836b2476a73031a18a9a32d60364f21135e</w:t>
             </w:r>
           </w:p>
         </w:tc>
@@ -546,20 +709,15 @@
             <w:vAlign w:val="center"/>
           </w:tcPr>
           <w:p>
-            <w:pPr>
+            <w:r>
               <w:rPr>
-                <w:rFonts w:ascii="Consolas" w:eastAsia="Times New Roman" w:hAnsi="Consolas" w:cs="Consolas"/>
+                <w:rFonts w:ascii="Consolas" w:hAnsi="Consolas" w:cs="Consolas"/>
+                <w:color w:val="24292E"/>
                 <w:sz w:val="18"/>
                 <w:szCs w:val="18"/>
+                <w:shd w:val="clear" w:color="auto" w:fill="FFFFFF"/>
               </w:rPr>
-            </w:pPr>
-            <w:r>
-              <w:rPr>
-                <w:rFonts w:ascii="Consolas" w:eastAsia="Times New Roman" w:hAnsi="Consolas" w:cs="Consolas"/>
-                <w:sz w:val="18"/>
-                <w:szCs w:val="18"/>
-              </w:rPr>
-              <w:t>20d21504463c0487aa844be0ff236b3a51c70fa4</w:t>
+              <w:t>1e53afc1c334af969c51dbdbab8c90b802343ccb</w:t>
             </w:r>
           </w:p>
         </w:tc>
@@ -576,14 +734,12 @@
           <w:p>
             <w:pPr>
               <w:rPr>
-                <w:rFonts w:ascii="Times New Roman" w:eastAsia="Times New Roman" w:hAnsi="Times New Roman" w:cs="Times New Roman"/>
                 <w:sz w:val="18"/>
                 <w:szCs w:val="18"/>
               </w:rPr>
             </w:pPr>
             <w:r>
               <w:rPr>
-                <w:rFonts w:ascii="Times New Roman" w:eastAsia="Times New Roman" w:hAnsi="Times New Roman" w:cs="Times New Roman"/>
                 <w:sz w:val="18"/>
                 <w:szCs w:val="18"/>
               </w:rPr>
@@ -591,7 +747,6 @@
             </w:r>
             <w:r>
               <w:rPr>
-                <w:rFonts w:ascii="Times New Roman" w:eastAsia="Times New Roman" w:hAnsi="Times New Roman" w:cs="Times New Roman"/>
                 <w:sz w:val="18"/>
                 <w:szCs w:val="18"/>
               </w:rPr>
@@ -608,14 +763,14 @@
             <w:pPr>
               <w:ind w:left="217"/>
               <w:rPr>
-                <w:rFonts w:ascii="Consolas" w:eastAsia="Times New Roman" w:hAnsi="Consolas" w:cs="Consolas"/>
+                <w:rFonts w:ascii="Consolas" w:hAnsi="Consolas" w:cs="Consolas"/>
                 <w:sz w:val="18"/>
                 <w:szCs w:val="18"/>
               </w:rPr>
             </w:pPr>
             <w:r>
               <w:rPr>
-                <w:rFonts w:ascii="Consolas" w:eastAsia="Times New Roman" w:hAnsi="Consolas" w:cs="Consolas"/>
+                <w:rFonts w:ascii="Consolas" w:hAnsi="Consolas" w:cs="Consolas"/>
                 <w:sz w:val="18"/>
                 <w:szCs w:val="18"/>
               </w:rPr>
@@ -631,14 +786,14 @@
           <w:p>
             <w:pPr>
               <w:rPr>
-                <w:rFonts w:ascii="Consolas" w:eastAsia="Times New Roman" w:hAnsi="Consolas" w:cs="Consolas"/>
+                <w:rFonts w:ascii="Consolas" w:hAnsi="Consolas" w:cs="Consolas"/>
                 <w:sz w:val="18"/>
                 <w:szCs w:val="18"/>
               </w:rPr>
             </w:pPr>
             <w:r>
               <w:rPr>
-                <w:rFonts w:ascii="Consolas" w:eastAsia="Times New Roman" w:hAnsi="Consolas" w:cs="Consolas"/>
+                <w:rFonts w:ascii="Consolas" w:hAnsi="Consolas" w:cs="Consolas"/>
                 <w:sz w:val="18"/>
                 <w:szCs w:val="18"/>
               </w:rPr>
@@ -647,51 +802,369 @@
           </w:p>
         </w:tc>
       </w:tr>
+      <w:tr>
+        <w:trPr>
+          <w:trHeight w:val="485"/>
+        </w:trPr>
+        <w:tc>
+          <w:tcPr>
+            <w:tcW w:w="396" w:type="dxa"/>
+            <w:vAlign w:val="center"/>
+          </w:tcPr>
+          <w:p>
+            <w:pPr>
+              <w:rPr>
+                <w:sz w:val="18"/>
+                <w:szCs w:val="18"/>
+              </w:rPr>
+            </w:pPr>
+            <w:r>
+              <w:rPr>
+                <w:sz w:val="18"/>
+                <w:szCs w:val="18"/>
+              </w:rPr>
+              <w:t>v4</w:t>
+            </w:r>
+          </w:p>
+        </w:tc>
+        <w:tc>
+          <w:tcPr>
+            <w:tcW w:w="4572" w:type="dxa"/>
+            <w:vAlign w:val="center"/>
+          </w:tcPr>
+          <w:p>
+            <w:pPr>
+              <w:ind w:left="217"/>
+              <w:rPr>
+                <w:rFonts w:ascii="Consolas" w:hAnsi="Consolas" w:cs="Consolas"/>
+                <w:sz w:val="18"/>
+                <w:szCs w:val="18"/>
+              </w:rPr>
+            </w:pPr>
+            <w:r>
+              <w:rPr>
+                <w:rFonts w:ascii="Consolas" w:hAnsi="Consolas" w:cs="Consolas"/>
+                <w:sz w:val="18"/>
+                <w:szCs w:val="18"/>
+              </w:rPr>
+              <w:t>f1742982f977553f78dea53f0f3bc5b878f73c52</w:t>
+            </w:r>
+          </w:p>
+        </w:tc>
+        <w:tc>
+          <w:tcPr>
+            <w:tcW w:w="4175" w:type="dxa"/>
+            <w:vAlign w:val="center"/>
+          </w:tcPr>
+          <w:p>
+            <w:pPr>
+              <w:rPr>
+                <w:rFonts w:ascii="Consolas" w:hAnsi="Consolas" w:cs="Consolas"/>
+                <w:sz w:val="18"/>
+                <w:szCs w:val="18"/>
+              </w:rPr>
+            </w:pPr>
+            <w:r>
+              <w:rPr>
+                <w:rFonts w:ascii="Consolas" w:hAnsi="Consolas" w:cs="Consolas"/>
+                <w:sz w:val="18"/>
+                <w:szCs w:val="18"/>
+              </w:rPr>
+              <w:t>3bd34a600e34c49816420207fc47458b61f3949d</w:t>
+            </w:r>
+          </w:p>
+        </w:tc>
+      </w:tr>
     </w:tbl>
-    <w:p>
-      <w:pPr>
-        <w:rPr>
-          <w:rFonts w:ascii="Times New Roman" w:eastAsia="Times New Roman" w:hAnsi="Times New Roman" w:cs="Times New Roman"/>
-        </w:rPr>
-      </w:pPr>
-      <w:r>
-        <w:rPr>
-          <w:rFonts w:ascii="Times New Roman" w:eastAsia="Times New Roman" w:hAnsi="Times New Roman" w:cs="Times New Roman"/>
-        </w:rPr>
+    <w:p/>
+    <w:p/>
+    <w:p/>
+    <w:p/>
+    <w:p>
+      <w:r>
+        <w:rPr>
+          <w:noProof/>
+        </w:rPr>
+        <w:drawing>
+          <wp:inline distT="0" distB="0" distL="0" distR="0" wp14:anchorId="20A04BC1" wp14:editId="4086F4B1">
+            <wp:extent cx="5943600" cy="1358265"/>
+            <wp:effectExtent l="0" t="0" r="0" b="635"/>
+            <wp:docPr id="5" name="Picture 5" descr="Diagram&#10;&#10;Description automatically generated"/>
+            <wp:cNvGraphicFramePr>
+              <a:graphicFrameLocks xmlns:a="http://schemas.openxmlformats.org/drawingml/2006/main" noChangeAspect="1"/>
+            </wp:cNvGraphicFramePr>
+            <a:graphic xmlns:a="http://schemas.openxmlformats.org/drawingml/2006/main">
+              <a:graphicData uri="http://schemas.openxmlformats.org/drawingml/2006/picture">
+                <pic:pic xmlns:pic="http://schemas.openxmlformats.org/drawingml/2006/picture">
+                  <pic:nvPicPr>
+                    <pic:cNvPr id="5" name="Picture 5" descr="Diagram&#10;&#10;Description automatically generated"/>
+                    <pic:cNvPicPr/>
+                  </pic:nvPicPr>
+                  <pic:blipFill>
+                    <a:blip r:embed="rId9" cstate="print">
+                      <a:extLst>
+                        <a:ext uri="{28A0092B-C50C-407E-A947-70E740481C1C}">
+                          <a14:useLocalDpi xmlns:a14="http://schemas.microsoft.com/office/drawing/2010/main" val="0"/>
+                        </a:ext>
+                      </a:extLst>
+                    </a:blip>
+                    <a:stretch>
+                      <a:fillRect/>
+                    </a:stretch>
+                  </pic:blipFill>
+                  <pic:spPr>
+                    <a:xfrm>
+                      <a:off x="0" y="0"/>
+                      <a:ext cx="5943600" cy="1358265"/>
+                    </a:xfrm>
+                    <a:prstGeom prst="rect">
+                      <a:avLst/>
+                    </a:prstGeom>
+                  </pic:spPr>
+                </pic:pic>
+              </a:graphicData>
+            </a:graphic>
+          </wp:inline>
+        </w:drawing>
+      </w:r>
+    </w:p>
+    <w:p/>
+    <w:p/>
+    <w:p>
+      <w:r>
         <w:br w:type="page"/>
       </w:r>
     </w:p>
-    <w:p>
-      <w:pPr>
-        <w:rPr>
-          <w:rFonts w:ascii="Times New Roman" w:eastAsia="Times New Roman" w:hAnsi="Times New Roman" w:cs="Times New Roman"/>
-        </w:rPr>
-      </w:pPr>
-    </w:p>
-    <w:p>
-      <w:pPr>
-        <w:rPr>
-          <w:rFonts w:ascii="Times New Roman" w:eastAsia="Times New Roman" w:hAnsi="Times New Roman" w:cs="Times New Roman"/>
-        </w:rPr>
-      </w:pPr>
-      <w:r>
-        <w:rPr>
-          <w:rFonts w:ascii="Times New Roman" w:eastAsia="Times New Roman" w:hAnsi="Times New Roman" w:cs="Times New Roman"/>
+    <w:p/>
+    <w:p/>
+    <w:p>
+      <w:r>
+        <w:rPr>
           <w:noProof/>
         </w:rPr>
         <mc:AlternateContent>
           <mc:Choice Requires="wps">
             <w:drawing>
-              <wp:anchor distT="0" distB="0" distL="114300" distR="114300" simplePos="0" relativeHeight="251665408" behindDoc="0" locked="0" layoutInCell="1" allowOverlap="1" wp14:anchorId="76FA77AD" wp14:editId="01CE311F">
+              <wp:anchor distT="0" distB="0" distL="114300" distR="114300" simplePos="0" relativeHeight="251665408" behindDoc="0" locked="0" layoutInCell="1" allowOverlap="1" wp14:anchorId="14661261" wp14:editId="2ADBD22E">
                 <wp:simplePos x="0" y="0"/>
                 <wp:positionH relativeFrom="column">
-                  <wp:posOffset>465</wp:posOffset>
+                  <wp:posOffset>0</wp:posOffset>
                 </wp:positionH>
                 <wp:positionV relativeFrom="paragraph">
-                  <wp:posOffset>2118643</wp:posOffset>
+                  <wp:posOffset>1604430</wp:posOffset>
                 </wp:positionV>
                 <wp:extent cx="270617" cy="253497"/>
-                <wp:effectExtent l="0" t="0" r="8890" b="13335"/>
+                <wp:effectExtent l="0" t="0" r="0" b="635"/>
+                <wp:wrapNone/>
+                <wp:docPr id="15" name="Rectangle 15"/>
+                <wp:cNvGraphicFramePr/>
+                <a:graphic xmlns:a="http://schemas.openxmlformats.org/drawingml/2006/main">
+                  <a:graphicData uri="http://schemas.microsoft.com/office/word/2010/wordprocessingShape">
+                    <wps:wsp>
+                      <wps:cNvSpPr/>
+                      <wps:spPr>
+                        <a:xfrm>
+                          <a:off x="0" y="0"/>
+                          <a:ext cx="270617" cy="253497"/>
+                        </a:xfrm>
+                        <a:prstGeom prst="rect">
+                          <a:avLst/>
+                        </a:prstGeom>
+                        <a:solidFill>
+                          <a:schemeClr val="bg1">
+                            <a:lumMod val="95000"/>
+                          </a:schemeClr>
+                        </a:solidFill>
+                        <a:ln>
+                          <a:noFill/>
+                        </a:ln>
+                      </wps:spPr>
+                      <wps:style>
+                        <a:lnRef idx="2">
+                          <a:schemeClr val="accent1">
+                            <a:shade val="50000"/>
+                          </a:schemeClr>
+                        </a:lnRef>
+                        <a:fillRef idx="1">
+                          <a:schemeClr val="accent1"/>
+                        </a:fillRef>
+                        <a:effectRef idx="0">
+                          <a:schemeClr val="accent1"/>
+                        </a:effectRef>
+                        <a:fontRef idx="minor">
+                          <a:schemeClr val="lt1"/>
+                        </a:fontRef>
+                      </wps:style>
+                      <wps:txbx>
+                        <w:txbxContent>
+                          <w:p>
+                            <w:pPr>
+                              <w:jc w:val="center"/>
+                              <w:rPr>
+                                <w:color w:val="000000" w:themeColor="text1"/>
+                                <w14:textOutline w14:w="9525" w14:cap="rnd" w14:cmpd="sng" w14:algn="ctr">
+                                  <w14:noFill/>
+                                  <w14:prstDash w14:val="solid"/>
+                                  <w14:bevel/>
+                                </w14:textOutline>
+                              </w:rPr>
+                            </w:pPr>
+                            <w:r>
+                              <w:rPr>
+                                <w:color w:val="000000" w:themeColor="text1"/>
+                                <w14:textOutline w14:w="9525" w14:cap="rnd" w14:cmpd="sng" w14:algn="ctr">
+                                  <w14:noFill/>
+                                  <w14:prstDash w14:val="solid"/>
+                                  <w14:bevel/>
+                                </w14:textOutline>
+                              </w:rPr>
+                              <w:t>v</w:t>
+                            </w:r>
+                            <w:r>
+                              <w:rPr>
+                                <w:color w:val="000000" w:themeColor="text1"/>
+                                <w14:textOutline w14:w="9525" w14:cap="rnd" w14:cmpd="sng" w14:algn="ctr">
+                                  <w14:noFill/>
+                                  <w14:prstDash w14:val="solid"/>
+                                  <w14:bevel/>
+                                </w14:textOutline>
+                              </w:rPr>
+                              <w:t>4</w:t>
+                            </w:r>
+                          </w:p>
+                        </w:txbxContent>
+                      </wps:txbx>
+                      <wps:bodyPr rot="0" spcFirstLastPara="0" vertOverflow="overflow" horzOverflow="overflow" vert="horz" wrap="square" lIns="0" tIns="0" rIns="0" bIns="0" numCol="1" spcCol="0" rtlCol="0" fromWordArt="0" anchor="ctr" anchorCtr="0" forceAA="0" compatLnSpc="1">
+                        <a:prstTxWarp prst="textNoShape">
+                          <a:avLst/>
+                        </a:prstTxWarp>
+                        <a:noAutofit/>
+                      </wps:bodyPr>
+                    </wps:wsp>
+                  </a:graphicData>
+                </a:graphic>
+                <wp14:sizeRelH relativeFrom="margin">
+                  <wp14:pctWidth>0</wp14:pctWidth>
+                </wp14:sizeRelH>
+                <wp14:sizeRelV relativeFrom="margin">
+                  <wp14:pctHeight>0</wp14:pctHeight>
+                </wp14:sizeRelV>
+              </wp:anchor>
+            </w:drawing>
+          </mc:Choice>
+          <mc:Fallback>
+            <w:pict>
+              <v:rect w14:anchorId="14661261" id="Rectangle 15" o:spid="_x0000_s1026" style="position:absolute;margin-left:0;margin-top:126.35pt;width:21.3pt;height:19.95pt;z-index:251665408;visibility:visible;mso-wrap-style:square;mso-width-percent:0;mso-height-percent:0;mso-wrap-distance-left:9pt;mso-wrap-distance-top:0;mso-wrap-distance-right:9pt;mso-wrap-distance-bottom:0;mso-position-horizontal:absolute;mso-position-horizontal-relative:text;mso-position-vertical:absolute;mso-position-vertical-relative:text;mso-width-percent:0;mso-height-percent:0;mso-width-relative:margin;mso-height-relative:margin;v-text-anchor:middle" o:gfxdata="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" fillcolor="#f2f2f2 [3052]" stroked="f" strokeweight="1pt">
+                <v:textbox inset="0,0,0,0">
+                  <w:txbxContent>
+                    <w:p>
+                      <w:pPr>
+                        <w:jc w:val="center"/>
+                        <w:rPr>
+                          <w:color w:val="000000" w:themeColor="text1"/>
+                          <w14:textOutline w14:w="9525" w14:cap="rnd" w14:cmpd="sng" w14:algn="ctr">
+                            <w14:noFill/>
+                            <w14:prstDash w14:val="solid"/>
+                            <w14:bevel/>
+                          </w14:textOutline>
+                        </w:rPr>
+                      </w:pPr>
+                      <w:r>
+                        <w:rPr>
+                          <w:color w:val="000000" w:themeColor="text1"/>
+                          <w14:textOutline w14:w="9525" w14:cap="rnd" w14:cmpd="sng" w14:algn="ctr">
+                            <w14:noFill/>
+                            <w14:prstDash w14:val="solid"/>
+                            <w14:bevel/>
+                          </w14:textOutline>
+                        </w:rPr>
+                        <w:t>v</w:t>
+                      </w:r>
+                      <w:r>
+                        <w:rPr>
+                          <w:color w:val="000000" w:themeColor="text1"/>
+                          <w14:textOutline w14:w="9525" w14:cap="rnd" w14:cmpd="sng" w14:algn="ctr">
+                            <w14:noFill/>
+                            <w14:prstDash w14:val="solid"/>
+                            <w14:bevel/>
+                          </w14:textOutline>
+                        </w:rPr>
+                        <w:t>4</w:t>
+                      </w:r>
+                    </w:p>
+                  </w:txbxContent>
+                </v:textbox>
+              </v:rect>
+            </w:pict>
+          </mc:Fallback>
+        </mc:AlternateContent>
+      </w:r>
+      <w:r>
+        <w:rPr>
+          <w:noProof/>
+        </w:rPr>
+        <w:drawing>
+          <wp:inline distT="0" distB="0" distL="0" distR="0" wp14:anchorId="4E1AF85D" wp14:editId="7BB6F6D3">
+            <wp:extent cx="3982720" cy="1991361"/>
+            <wp:effectExtent l="0" t="0" r="5080" b="2540"/>
+            <wp:docPr id="13" name="Picture 13" descr="Chart, bar chart&#10;&#10;Description automatically generated"/>
+            <wp:cNvGraphicFramePr>
+              <a:graphicFrameLocks xmlns:a="http://schemas.openxmlformats.org/drawingml/2006/main" noChangeAspect="1"/>
+            </wp:cNvGraphicFramePr>
+            <a:graphic xmlns:a="http://schemas.openxmlformats.org/drawingml/2006/main">
+              <a:graphicData uri="http://schemas.openxmlformats.org/drawingml/2006/picture">
+                <pic:pic xmlns:pic="http://schemas.openxmlformats.org/drawingml/2006/picture">
+                  <pic:nvPicPr>
+                    <pic:cNvPr id="13" name="Picture 13" descr="Chart, bar chart&#10;&#10;Description automatically generated"/>
+                    <pic:cNvPicPr/>
+                  </pic:nvPicPr>
+                  <pic:blipFill>
+                    <a:blip r:embed="rId10" cstate="print">
+                      <a:extLst>
+                        <a:ext uri="{28A0092B-C50C-407E-A947-70E740481C1C}">
+                          <a14:useLocalDpi xmlns:a14="http://schemas.microsoft.com/office/drawing/2010/main" val="0"/>
+                        </a:ext>
+                      </a:extLst>
+                    </a:blip>
+                    <a:stretch>
+                      <a:fillRect/>
+                    </a:stretch>
+                  </pic:blipFill>
+                  <pic:spPr>
+                    <a:xfrm>
+                      <a:off x="0" y="0"/>
+                      <a:ext cx="4015206" cy="2007604"/>
+                    </a:xfrm>
+                    <a:prstGeom prst="rect">
+                      <a:avLst/>
+                    </a:prstGeom>
+                  </pic:spPr>
+                </pic:pic>
+              </a:graphicData>
+            </a:graphic>
+          </wp:inline>
+        </w:drawing>
+      </w:r>
+    </w:p>
+    <w:p/>
+    <w:p>
+      <w:r>
+        <w:rPr>
+          <w:noProof/>
+        </w:rPr>
+        <mc:AlternateContent>
+          <mc:Choice Requires="wps">
+            <w:drawing>
+              <wp:anchor distT="0" distB="0" distL="114300" distR="114300" simplePos="0" relativeHeight="251662336" behindDoc="0" locked="0" layoutInCell="1" allowOverlap="1" wp14:anchorId="35280433" wp14:editId="5B35E2A1">
+                <wp:simplePos x="0" y="0"/>
+                <wp:positionH relativeFrom="column">
+                  <wp:posOffset>0</wp:posOffset>
+                </wp:positionH>
+                <wp:positionV relativeFrom="paragraph">
+                  <wp:posOffset>1596390</wp:posOffset>
+                </wp:positionV>
+                <wp:extent cx="270617" cy="253497"/>
+                <wp:effectExtent l="0" t="0" r="0" b="635"/>
                 <wp:wrapNone/>
                 <wp:docPr id="10" name="Rectangle 10"/>
                 <wp:cNvGraphicFramePr/>
@@ -707,14 +1180,13 @@
                         <a:prstGeom prst="rect">
                           <a:avLst/>
                         </a:prstGeom>
-                        <a:noFill/>
+                        <a:solidFill>
+                          <a:schemeClr val="bg1">
+                            <a:lumMod val="95000"/>
+                          </a:schemeClr>
+                        </a:solidFill>
                         <a:ln>
-                          <a:solidFill>
-                            <a:schemeClr val="tx1">
-                              <a:lumMod val="50000"/>
-                              <a:lumOff val="50000"/>
-                            </a:schemeClr>
-                          </a:solidFill>
+                          <a:noFill/>
                         </a:ln>
                       </wps:spPr>
                       <wps:style>
@@ -772,7 +1244,7 @@
                           </w:p>
                         </w:txbxContent>
                       </wps:txbx>
-                      <wps:bodyPr rot="0" spcFirstLastPara="0" vertOverflow="overflow" horzOverflow="overflow" vert="horz" wrap="square" lIns="0" tIns="45720" rIns="0" bIns="45720" numCol="1" spcCol="0" rtlCol="0" fromWordArt="0" anchor="ctr" anchorCtr="0" forceAA="0" compatLnSpc="1">
+                      <wps:bodyPr rot="0" spcFirstLastPara="0" vertOverflow="overflow" horzOverflow="overflow" vert="horz" wrap="square" lIns="0" tIns="0" rIns="0" bIns="0" numCol="1" spcCol="0" rtlCol="0" fromWordArt="0" anchor="ctr" anchorCtr="0" forceAA="0" compatLnSpc="1">
                         <a:prstTxWarp prst="textNoShape">
                           <a:avLst/>
                         </a:prstTxWarp>
@@ -792,8 +1264,8 @@
           </mc:Choice>
           <mc:Fallback>
             <w:pict>
-              <v:rect w14:anchorId="76FA77AD" id="Rectangle 10" o:spid="_x0000_s1026" style="position:absolute;margin-left:.05pt;margin-top:166.8pt;width:21.3pt;height:19.95pt;z-index:251665408;visibility:visible;mso-wrap-style:square;mso-width-percent:0;mso-height-percent:0;mso-wrap-distance-left:9pt;mso-wrap-distance-top:0;mso-wrap-distance-right:9pt;mso-wrap-distance-bottom:0;mso-position-horizontal:absolute;mso-position-horizontal-relative:text;mso-position-vertical:absolute;mso-position-vertical-relative:text;mso-width-percent:0;mso-height-percent:0;mso-width-relative:margin;mso-height-relative:margin;v-text-anchor:middle" o:gfxdata="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" filled="f" strokecolor="gray [1629]" strokeweight="1pt">
-                <v:textbox inset="0,,0">
+              <v:rect w14:anchorId="35280433" id="Rectangle 10" o:spid="_x0000_s1027" style="position:absolute;margin-left:0;margin-top:125.7pt;width:21.3pt;height:19.95pt;z-index:251662336;visibility:visible;mso-wrap-style:square;mso-width-percent:0;mso-height-percent:0;mso-wrap-distance-left:9pt;mso-wrap-distance-top:0;mso-wrap-distance-right:9pt;mso-wrap-distance-bottom:0;mso-position-horizontal:absolute;mso-position-horizontal-relative:text;mso-position-vertical:absolute;mso-position-vertical-relative:text;mso-width-percent:0;mso-height-percent:0;mso-width-relative:margin;mso-height-relative:margin;v-text-anchor:middle" o:gfxdata="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" fillcolor="#f2f2f2 [3052]" stroked="f" strokeweight="1pt">
+                <v:textbox inset="0,0,0,0">
                   <w:txbxContent>
                     <w:p>
                       <w:pPr>
@@ -838,32 +1310,22 @@
         </mc:AlternateContent>
       </w:r>
       <w:r>
-        <w:rPr>
-          <w:rFonts w:ascii="Times New Roman" w:eastAsia="Times New Roman" w:hAnsi="Times New Roman" w:cs="Times New Roman"/>
-        </w:rPr>
         <w:fldChar w:fldCharType="begin"/>
       </w:r>
       <w:r>
-        <w:rPr>
-          <w:rFonts w:ascii="Times New Roman" w:eastAsia="Times New Roman" w:hAnsi="Times New Roman" w:cs="Times New Roman"/>
-        </w:rPr>
         <w:instrText xml:space="preserve"> INCLUDEPICTURE "https://raw.githubusercontent.com/greenelab/iscb-diversity/ac43b098a2a994cbe3788bf7a19f541fc533b3de/figs/gender_breakdown.png" \* MERGEFORMATINET </w:instrText>
       </w:r>
       <w:r>
-        <w:rPr>
-          <w:rFonts w:ascii="Times New Roman" w:eastAsia="Times New Roman" w:hAnsi="Times New Roman" w:cs="Times New Roman"/>
-        </w:rPr>
         <w:fldChar w:fldCharType="separate"/>
       </w:r>
       <w:r>
         <w:rPr>
-          <w:rFonts w:ascii="Times New Roman" w:eastAsia="Times New Roman" w:hAnsi="Times New Roman" w:cs="Times New Roman"/>
           <w:noProof/>
         </w:rPr>
         <w:drawing>
-          <wp:inline distT="0" distB="0" distL="0" distR="0">
-            <wp:extent cx="5260063" cy="2630032"/>
-            <wp:effectExtent l="0" t="0" r="0" b="0"/>
+          <wp:inline distT="0" distB="0" distL="0" distR="0" wp14:anchorId="3D442CFB" wp14:editId="7B7E61A3">
+            <wp:extent cx="3983063" cy="1991532"/>
+            <wp:effectExtent l="0" t="0" r="5080" b="2540"/>
             <wp:docPr id="1" name="Picture 1" descr="Chart, bar chart&#10;&#10;Description automatically generated"/>
             <wp:cNvGraphicFramePr>
               <a:graphicFrameLocks xmlns:a="http://schemas.openxmlformats.org/drawingml/2006/main" noChangeAspect="1"/>
@@ -878,7 +1340,7 @@
                     </pic:cNvPicPr>
                   </pic:nvPicPr>
                   <pic:blipFill>
-                    <a:blip r:embed="rId7" cstate="print">
+                    <a:blip r:embed="rId11" cstate="print">
                       <a:extLst>
                         <a:ext uri="{28A0092B-C50C-407E-A947-70E740481C1C}">
                           <a14:useLocalDpi xmlns:a14="http://schemas.microsoft.com/office/drawing/2010/main" val="0"/>
@@ -893,7 +1355,7 @@
                   <pic:spPr bwMode="auto">
                     <a:xfrm>
                       <a:off x="0" y="0"/>
-                      <a:ext cx="5272213" cy="2636107"/>
+                      <a:ext cx="4035073" cy="2017537"/>
                     </a:xfrm>
                     <a:prstGeom prst="rect">
                       <a:avLst/>
@@ -910,50 +1372,30 @@
         </w:drawing>
       </w:r>
       <w:r>
-        <w:rPr>
-          <w:rFonts w:ascii="Times New Roman" w:eastAsia="Times New Roman" w:hAnsi="Times New Roman" w:cs="Times New Roman"/>
-        </w:rPr>
         <w:fldChar w:fldCharType="end"/>
       </w:r>
-    </w:p>
-    <w:p>
-      <w:pPr>
-        <w:rPr>
-          <w:rFonts w:ascii="Times New Roman" w:eastAsia="Times New Roman" w:hAnsi="Times New Roman" w:cs="Times New Roman"/>
-        </w:rPr>
-      </w:pPr>
-    </w:p>
-    <w:p>
-      <w:pPr>
-        <w:rPr>
-          <w:rFonts w:ascii="Times New Roman" w:eastAsia="Times New Roman" w:hAnsi="Times New Roman" w:cs="Times New Roman"/>
-        </w:rPr>
-      </w:pPr>
-    </w:p>
-    <w:p>
-      <w:pPr>
-        <w:rPr>
-          <w:rFonts w:ascii="Times New Roman" w:eastAsia="Times New Roman" w:hAnsi="Times New Roman" w:cs="Times New Roman"/>
-        </w:rPr>
-      </w:pPr>
-      <w:r>
-        <w:rPr>
-          <w:rFonts w:ascii="Times New Roman" w:eastAsia="Times New Roman" w:hAnsi="Times New Roman" w:cs="Times New Roman"/>
+      <w:r>
+        <w:br/>
+      </w:r>
+    </w:p>
+    <w:p>
+      <w:r>
+        <w:rPr>
           <w:noProof/>
         </w:rPr>
         <mc:AlternateContent>
           <mc:Choice Requires="wps">
             <w:drawing>
-              <wp:anchor distT="0" distB="0" distL="114300" distR="114300" simplePos="0" relativeHeight="251666432" behindDoc="0" locked="0" layoutInCell="1" allowOverlap="1" wp14:anchorId="363EA4DB" wp14:editId="1C472B65">
+              <wp:anchor distT="0" distB="0" distL="114300" distR="114300" simplePos="0" relativeHeight="251663360" behindDoc="0" locked="0" layoutInCell="1" allowOverlap="1" wp14:anchorId="3A749CDB" wp14:editId="26B2541A">
                 <wp:simplePos x="0" y="0"/>
                 <wp:positionH relativeFrom="column">
-                  <wp:posOffset>-2999</wp:posOffset>
+                  <wp:posOffset>0</wp:posOffset>
                 </wp:positionH>
                 <wp:positionV relativeFrom="paragraph">
-                  <wp:posOffset>2121535</wp:posOffset>
+                  <wp:posOffset>1621133</wp:posOffset>
                 </wp:positionV>
                 <wp:extent cx="270617" cy="253497"/>
-                <wp:effectExtent l="0" t="0" r="8890" b="13335"/>
+                <wp:effectExtent l="0" t="0" r="0" b="635"/>
                 <wp:wrapNone/>
                 <wp:docPr id="11" name="Rectangle 11"/>
                 <wp:cNvGraphicFramePr/>
@@ -969,14 +1411,13 @@
                         <a:prstGeom prst="rect">
                           <a:avLst/>
                         </a:prstGeom>
-                        <a:noFill/>
+                        <a:solidFill>
+                          <a:schemeClr val="bg1">
+                            <a:lumMod val="95000"/>
+                          </a:schemeClr>
+                        </a:solidFill>
                         <a:ln>
-                          <a:solidFill>
-                            <a:schemeClr val="tx1">
-                              <a:lumMod val="50000"/>
-                              <a:lumOff val="50000"/>
-                            </a:schemeClr>
-                          </a:solidFill>
+                          <a:noFill/>
                         </a:ln>
                       </wps:spPr>
                       <wps:style>
@@ -1034,7 +1475,7 @@
                           </w:p>
                         </w:txbxContent>
                       </wps:txbx>
-                      <wps:bodyPr rot="0" spcFirstLastPara="0" vertOverflow="overflow" horzOverflow="overflow" vert="horz" wrap="square" lIns="0" tIns="45720" rIns="0" bIns="45720" numCol="1" spcCol="0" rtlCol="0" fromWordArt="0" anchor="ctr" anchorCtr="0" forceAA="0" compatLnSpc="1">
+                      <wps:bodyPr rot="0" spcFirstLastPara="0" vertOverflow="overflow" horzOverflow="overflow" vert="horz" wrap="square" lIns="0" tIns="0" rIns="0" bIns="0" numCol="1" spcCol="0" rtlCol="0" fromWordArt="0" anchor="ctr" anchorCtr="0" forceAA="0" compatLnSpc="1">
                         <a:prstTxWarp prst="textNoShape">
                           <a:avLst/>
                         </a:prstTxWarp>
@@ -1054,8 +1495,8 @@
           </mc:Choice>
           <mc:Fallback>
             <w:pict>
-              <v:rect w14:anchorId="363EA4DB" id="Rectangle 11" o:spid="_x0000_s1027" style="position:absolute;margin-left:-.25pt;margin-top:167.05pt;width:21.3pt;height:19.95pt;z-index:251666432;visibility:visible;mso-wrap-style:square;mso-width-percent:0;mso-height-percent:0;mso-wrap-distance-left:9pt;mso-wrap-distance-top:0;mso-wrap-distance-right:9pt;mso-wrap-distance-bottom:0;mso-position-horizontal:absolute;mso-position-horizontal-relative:text;mso-position-vertical:absolute;mso-position-vertical-relative:text;mso-width-percent:0;mso-height-percent:0;mso-width-relative:margin;mso-height-relative:margin;v-text-anchor:middle" o:gfxdata="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" filled="f" strokecolor="gray [1629]" strokeweight="1pt">
-                <v:textbox inset="0,,0">
+              <v:rect w14:anchorId="3A749CDB" id="Rectangle 11" o:spid="_x0000_s1028" style="position:absolute;margin-left:0;margin-top:127.65pt;width:21.3pt;height:19.95pt;z-index:251663360;visibility:visible;mso-wrap-style:square;mso-width-percent:0;mso-height-percent:0;mso-wrap-distance-left:9pt;mso-wrap-distance-top:0;mso-wrap-distance-right:9pt;mso-wrap-distance-bottom:0;mso-position-horizontal:absolute;mso-position-horizontal-relative:text;mso-position-vertical:absolute;mso-position-vertical-relative:text;mso-width-percent:0;mso-height-percent:0;mso-width-relative:margin;mso-height-relative:margin;v-text-anchor:middle" o:gfxdata="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" fillcolor="#f2f2f2 [3052]" stroked="f" strokeweight="1pt">
+                <v:textbox inset="0,0,0,0">
                   <w:txbxContent>
                     <w:p>
                       <w:pPr>
@@ -1100,33 +1541,23 @@
         </mc:AlternateContent>
       </w:r>
       <w:r>
-        <w:rPr>
-          <w:rFonts w:ascii="Times New Roman" w:eastAsia="Times New Roman" w:hAnsi="Times New Roman" w:cs="Times New Roman"/>
-        </w:rPr>
         <w:fldChar w:fldCharType="begin"/>
       </w:r>
       <w:r>
-        <w:rPr>
-          <w:rFonts w:ascii="Times New Roman" w:eastAsia="Times New Roman" w:hAnsi="Times New Roman" w:cs="Times New Roman"/>
-        </w:rPr>
-        <w:instrText xml:space="preserve"> INCLUDEPICTURE "https://raw.githubusercontent.com/greenelab/iscb-diversity/20d21504463c0487aa844be0ff236b3a51c70fa4/figs/gender_breakdown.png" \* MERGEFORMATINET </w:instrText>
-      </w:r>
-      <w:r>
-        <w:rPr>
-          <w:rFonts w:ascii="Times New Roman" w:eastAsia="Times New Roman" w:hAnsi="Times New Roman" w:cs="Times New Roman"/>
-        </w:rPr>
+        <w:instrText xml:space="preserve"> INCLUDEPICTURE "https://raw.githubusercontent.com/greenelab/iscb-diversity/f7b8a119faf269f072886bd4e50d533a0913252a/figs/gender_breakdown.png" \* MERGEFORMATINET </w:instrText>
+      </w:r>
+      <w:r>
         <w:fldChar w:fldCharType="separate"/>
       </w:r>
       <w:r>
         <w:rPr>
-          <w:rFonts w:ascii="Times New Roman" w:eastAsia="Times New Roman" w:hAnsi="Times New Roman" w:cs="Times New Roman"/>
           <w:noProof/>
         </w:rPr>
         <w:drawing>
-          <wp:inline distT="0" distB="0" distL="0" distR="0">
-            <wp:extent cx="5259705" cy="2629853"/>
+          <wp:inline distT="0" distB="0" distL="0" distR="0" wp14:anchorId="22513B6B" wp14:editId="216146C6">
+            <wp:extent cx="3964446" cy="1982223"/>
             <wp:effectExtent l="0" t="0" r="0" b="0"/>
-            <wp:docPr id="6" name="Picture 6" descr="Chart, bar chart&#10;&#10;Description automatically generated"/>
+            <wp:docPr id="20" name="Picture 20" descr="Chart, bar chart&#10;&#10;Description automatically generated"/>
             <wp:cNvGraphicFramePr>
               <a:graphicFrameLocks xmlns:a="http://schemas.openxmlformats.org/drawingml/2006/main" noChangeAspect="1"/>
             </wp:cNvGraphicFramePr>
@@ -1134,13 +1565,13 @@
               <a:graphicData uri="http://schemas.openxmlformats.org/drawingml/2006/picture">
                 <pic:pic xmlns:pic="http://schemas.openxmlformats.org/drawingml/2006/picture">
                   <pic:nvPicPr>
-                    <pic:cNvPr id="6" name="Picture 6" descr="Chart, bar chart&#10;&#10;Description automatically generated"/>
+                    <pic:cNvPr id="20" name="Picture 20" descr="Chart, bar chart&#10;&#10;Description automatically generated"/>
                     <pic:cNvPicPr>
                       <a:picLocks noChangeAspect="1" noChangeArrowheads="1"/>
                     </pic:cNvPicPr>
                   </pic:nvPicPr>
                   <pic:blipFill>
-                    <a:blip r:embed="rId8" cstate="print">
+                    <a:blip r:embed="rId12" cstate="print">
                       <a:extLst>
                         <a:ext uri="{28A0092B-C50C-407E-A947-70E740481C1C}">
                           <a14:useLocalDpi xmlns:a14="http://schemas.microsoft.com/office/drawing/2010/main" val="0"/>
@@ -1155,7 +1586,7 @@
                   <pic:spPr bwMode="auto">
                     <a:xfrm>
                       <a:off x="0" y="0"/>
-                      <a:ext cx="5290101" cy="2645051"/>
+                      <a:ext cx="3992936" cy="1996468"/>
                     </a:xfrm>
                     <a:prstGeom prst="rect">
                       <a:avLst/>
@@ -1172,50 +1603,28 @@
         </w:drawing>
       </w:r>
       <w:r>
-        <w:rPr>
-          <w:rFonts w:ascii="Times New Roman" w:eastAsia="Times New Roman" w:hAnsi="Times New Roman" w:cs="Times New Roman"/>
-        </w:rPr>
         <w:fldChar w:fldCharType="end"/>
       </w:r>
     </w:p>
-    <w:p>
-      <w:pPr>
-        <w:rPr>
-          <w:rFonts w:ascii="Times New Roman" w:eastAsia="Times New Roman" w:hAnsi="Times New Roman" w:cs="Times New Roman"/>
-        </w:rPr>
-      </w:pPr>
-    </w:p>
-    <w:p>
-      <w:pPr>
-        <w:rPr>
-          <w:rFonts w:ascii="Times New Roman" w:eastAsia="Times New Roman" w:hAnsi="Times New Roman" w:cs="Times New Roman"/>
-        </w:rPr>
-      </w:pPr>
-    </w:p>
-    <w:p>
-      <w:pPr>
-        <w:rPr>
-          <w:rFonts w:ascii="Times New Roman" w:eastAsia="Times New Roman" w:hAnsi="Times New Roman" w:cs="Times New Roman"/>
-        </w:rPr>
-      </w:pPr>
-      <w:r>
-        <w:rPr>
-          <w:rFonts w:ascii="Times New Roman" w:eastAsia="Times New Roman" w:hAnsi="Times New Roman" w:cs="Times New Roman"/>
+    <w:p/>
+    <w:p>
+      <w:r>
+        <w:rPr>
           <w:noProof/>
         </w:rPr>
         <mc:AlternateContent>
           <mc:Choice Requires="wps">
             <w:drawing>
-              <wp:anchor distT="0" distB="0" distL="114300" distR="114300" simplePos="0" relativeHeight="251667456" behindDoc="0" locked="0" layoutInCell="1" allowOverlap="1" wp14:anchorId="6B3D3127" wp14:editId="2593829B">
+              <wp:anchor distT="0" distB="0" distL="114300" distR="114300" simplePos="0" relativeHeight="251664384" behindDoc="0" locked="0" layoutInCell="1" allowOverlap="1" wp14:anchorId="2BE4D7AC" wp14:editId="0532AEBD">
                 <wp:simplePos x="0" y="0"/>
                 <wp:positionH relativeFrom="column">
-                  <wp:posOffset>-924</wp:posOffset>
+                  <wp:posOffset>0</wp:posOffset>
                 </wp:positionH>
                 <wp:positionV relativeFrom="paragraph">
-                  <wp:posOffset>2162289</wp:posOffset>
+                  <wp:posOffset>1671202</wp:posOffset>
                 </wp:positionV>
                 <wp:extent cx="270617" cy="253497"/>
-                <wp:effectExtent l="0" t="0" r="8890" b="9525"/>
+                <wp:effectExtent l="0" t="0" r="0" b="635"/>
                 <wp:wrapNone/>
                 <wp:docPr id="12" name="Rectangle 12"/>
                 <wp:cNvGraphicFramePr/>
@@ -1231,14 +1640,13 @@
                         <a:prstGeom prst="rect">
                           <a:avLst/>
                         </a:prstGeom>
-                        <a:noFill/>
+                        <a:solidFill>
+                          <a:schemeClr val="bg1">
+                            <a:lumMod val="95000"/>
+                          </a:schemeClr>
+                        </a:solidFill>
                         <a:ln>
-                          <a:solidFill>
-                            <a:schemeClr val="tx1">
-                              <a:lumMod val="50000"/>
-                              <a:lumOff val="50000"/>
-                            </a:schemeClr>
-                          </a:solidFill>
+                          <a:noFill/>
                         </a:ln>
                       </wps:spPr>
                       <wps:style>
@@ -1285,7 +1693,7 @@
                           </w:p>
                         </w:txbxContent>
                       </wps:txbx>
-                      <wps:bodyPr rot="0" spcFirstLastPara="0" vertOverflow="overflow" horzOverflow="overflow" vert="horz" wrap="square" lIns="0" tIns="45720" rIns="0" bIns="45720" numCol="1" spcCol="0" rtlCol="0" fromWordArt="0" anchor="ctr" anchorCtr="0" forceAA="0" compatLnSpc="1">
+                      <wps:bodyPr rot="0" spcFirstLastPara="0" vertOverflow="overflow" horzOverflow="overflow" vert="horz" wrap="square" lIns="0" tIns="0" rIns="0" bIns="0" numCol="1" spcCol="0" rtlCol="0" fromWordArt="0" anchor="ctr" anchorCtr="0" forceAA="0" compatLnSpc="1">
                         <a:prstTxWarp prst="textNoShape">
                           <a:avLst/>
                         </a:prstTxWarp>
@@ -1305,8 +1713,8 @@
           </mc:Choice>
           <mc:Fallback>
             <w:pict>
-              <v:rect w14:anchorId="6B3D3127" id="Rectangle 12" o:spid="_x0000_s1028" style="position:absolute;margin-left:-.05pt;margin-top:170.25pt;width:21.3pt;height:19.95pt;z-index:251667456;visibility:visible;mso-wrap-style:square;mso-width-percent:0;mso-height-percent:0;mso-wrap-distance-left:9pt;mso-wrap-distance-top:0;mso-wrap-distance-right:9pt;mso-wrap-distance-bottom:0;mso-position-horizontal:absolute;mso-position-horizontal-relative:text;mso-position-vertical:absolute;mso-position-vertical-relative:text;mso-width-percent:0;mso-height-percent:0;mso-width-relative:margin;mso-height-relative:margin;v-text-anchor:middle" o:gfxdata="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" filled="f" strokecolor="gray [1629]" strokeweight="1pt">
-                <v:textbox inset="0,,0">
+              <v:rect w14:anchorId="2BE4D7AC" id="Rectangle 12" o:spid="_x0000_s1029" style="position:absolute;margin-left:0;margin-top:131.6pt;width:21.3pt;height:19.95pt;z-index:251664384;visibility:visible;mso-wrap-style:square;mso-width-percent:0;mso-height-percent:0;mso-wrap-distance-left:9pt;mso-wrap-distance-top:0;mso-wrap-distance-right:9pt;mso-wrap-distance-bottom:0;mso-position-horizontal:absolute;mso-position-horizontal-relative:text;mso-position-vertical:absolute;mso-position-vertical-relative:text;mso-width-percent:0;mso-height-percent:0;mso-width-relative:margin;mso-height-relative:margin;v-text-anchor:middle" o:gfxdata="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" fillcolor="#f2f2f2 [3052]" stroked="f" strokeweight="1pt">
+                <v:textbox inset="0,0,0,0">
                   <w:txbxContent>
                     <w:p>
                       <w:pPr>
@@ -1340,31 +1748,21 @@
         </mc:AlternateContent>
       </w:r>
       <w:r>
-        <w:rPr>
-          <w:rFonts w:ascii="Times New Roman" w:eastAsia="Times New Roman" w:hAnsi="Times New Roman" w:cs="Times New Roman"/>
-        </w:rPr>
         <w:fldChar w:fldCharType="begin"/>
       </w:r>
       <w:r>
-        <w:rPr>
-          <w:rFonts w:ascii="Times New Roman" w:eastAsia="Times New Roman" w:hAnsi="Times New Roman" w:cs="Times New Roman"/>
-        </w:rPr>
         <w:instrText xml:space="preserve"> INCLUDEPICTURE "https://github.com/greenelab/iscb-diversity/blob/c5a4a416fcb7e1e9bc0683fa0c5ba5ca30a3aa89/figs/gender_breakdown.png?raw=true" \* MERGEFORMATINET </w:instrText>
       </w:r>
       <w:r>
-        <w:rPr>
-          <w:rFonts w:ascii="Times New Roman" w:eastAsia="Times New Roman" w:hAnsi="Times New Roman" w:cs="Times New Roman"/>
-        </w:rPr>
         <w:fldChar w:fldCharType="separate"/>
       </w:r>
       <w:r>
         <w:rPr>
-          <w:rFonts w:ascii="Times New Roman" w:eastAsia="Times New Roman" w:hAnsi="Times New Roman" w:cs="Times New Roman"/>
           <w:noProof/>
         </w:rPr>
         <w:drawing>
-          <wp:inline distT="0" distB="0" distL="0" distR="0">
-            <wp:extent cx="5259705" cy="2629853"/>
+          <wp:inline distT="0" distB="0" distL="0" distR="0" wp14:anchorId="0466468E" wp14:editId="62AD6A69">
+            <wp:extent cx="3967566" cy="1983783"/>
             <wp:effectExtent l="0" t="0" r="0" b="0"/>
             <wp:docPr id="14" name="Picture 14" descr="Chart, bar chart&#10;&#10;Description automatically generated"/>
             <wp:cNvGraphicFramePr>
@@ -1380,7 +1778,7 @@
                     </pic:cNvPicPr>
                   </pic:nvPicPr>
                   <pic:blipFill>
-                    <a:blip r:embed="rId9" cstate="print">
+                    <a:blip r:embed="rId13" cstate="print">
                       <a:extLst>
                         <a:ext uri="{28A0092B-C50C-407E-A947-70E740481C1C}">
                           <a14:useLocalDpi xmlns:a14="http://schemas.microsoft.com/office/drawing/2010/main" val="0"/>
@@ -1395,7 +1793,7 @@
                   <pic:spPr bwMode="auto">
                     <a:xfrm>
                       <a:off x="0" y="0"/>
-                      <a:ext cx="5286490" cy="2643246"/>
+                      <a:ext cx="4026696" cy="2013348"/>
                     </a:xfrm>
                     <a:prstGeom prst="rect">
                       <a:avLst/>
@@ -1412,43 +1810,254 @@
         </w:drawing>
       </w:r>
       <w:r>
-        <w:rPr>
-          <w:rFonts w:ascii="Times New Roman" w:eastAsia="Times New Roman" w:hAnsi="Times New Roman" w:cs="Times New Roman"/>
-        </w:rPr>
         <w:fldChar w:fldCharType="end"/>
       </w:r>
     </w:p>
-    <w:p>
-      <w:pPr>
-        <w:rPr>
-          <w:rFonts w:ascii="Times New Roman" w:eastAsia="Times New Roman" w:hAnsi="Times New Roman" w:cs="Times New Roman"/>
-        </w:rPr>
-      </w:pPr>
-      <w:r>
-        <w:rPr>
-          <w:rFonts w:ascii="Times New Roman" w:eastAsia="Times New Roman" w:hAnsi="Times New Roman" w:cs="Times New Roman"/>
-        </w:rPr>
+    <w:p/>
+    <w:p>
+      <w:r>
         <w:br w:type="page"/>
       </w:r>
-      <w:r>
-        <w:rPr>
-          <w:rFonts w:ascii="Times New Roman" w:eastAsia="Times New Roman" w:hAnsi="Times New Roman" w:cs="Times New Roman"/>
+    </w:p>
+    <w:p/>
+    <w:p/>
+    <w:p/>
+    <w:p>
+      <w:r>
+        <w:rPr>
           <w:noProof/>
         </w:rPr>
-        <w:lastRenderedPageBreak/>
         <mc:AlternateContent>
           <mc:Choice Requires="wps">
             <w:drawing>
-              <wp:anchor distT="0" distB="0" distL="114300" distR="114300" simplePos="0" relativeHeight="251659264" behindDoc="0" locked="0" layoutInCell="1" allowOverlap="1">
+              <wp:anchor distT="0" distB="0" distL="114300" distR="114300" simplePos="0" relativeHeight="251666432" behindDoc="0" locked="0" layoutInCell="1" allowOverlap="1" wp14:anchorId="31D81A28" wp14:editId="4A704C78">
                 <wp:simplePos x="0" y="0"/>
                 <wp:positionH relativeFrom="column">
-                  <wp:posOffset>53975</wp:posOffset>
+                  <wp:posOffset>-103322</wp:posOffset>
                 </wp:positionH>
                 <wp:positionV relativeFrom="paragraph">
-                  <wp:posOffset>2338259</wp:posOffset>
+                  <wp:posOffset>1504229</wp:posOffset>
                 </wp:positionV>
                 <wp:extent cx="270617" cy="253497"/>
-                <wp:effectExtent l="0" t="0" r="8890" b="13335"/>
+                <wp:effectExtent l="0" t="0" r="0" b="635"/>
+                <wp:wrapNone/>
+                <wp:docPr id="16" name="Rectangle 16"/>
+                <wp:cNvGraphicFramePr/>
+                <a:graphic xmlns:a="http://schemas.openxmlformats.org/drawingml/2006/main">
+                  <a:graphicData uri="http://schemas.microsoft.com/office/word/2010/wordprocessingShape">
+                    <wps:wsp>
+                      <wps:cNvSpPr/>
+                      <wps:spPr>
+                        <a:xfrm>
+                          <a:off x="0" y="0"/>
+                          <a:ext cx="270617" cy="253497"/>
+                        </a:xfrm>
+                        <a:prstGeom prst="rect">
+                          <a:avLst/>
+                        </a:prstGeom>
+                        <a:solidFill>
+                          <a:schemeClr val="bg1">
+                            <a:lumMod val="95000"/>
+                          </a:schemeClr>
+                        </a:solidFill>
+                        <a:ln>
+                          <a:noFill/>
+                        </a:ln>
+                      </wps:spPr>
+                      <wps:style>
+                        <a:lnRef idx="2">
+                          <a:schemeClr val="accent1">
+                            <a:shade val="50000"/>
+                          </a:schemeClr>
+                        </a:lnRef>
+                        <a:fillRef idx="1">
+                          <a:schemeClr val="accent1"/>
+                        </a:fillRef>
+                        <a:effectRef idx="0">
+                          <a:schemeClr val="accent1"/>
+                        </a:effectRef>
+                        <a:fontRef idx="minor">
+                          <a:schemeClr val="lt1"/>
+                        </a:fontRef>
+                      </wps:style>
+                      <wps:txbx>
+                        <w:txbxContent>
+                          <w:p>
+                            <w:pPr>
+                              <w:jc w:val="center"/>
+                              <w:rPr>
+                                <w:color w:val="000000" w:themeColor="text1"/>
+                                <w14:textOutline w14:w="9525" w14:cap="rnd" w14:cmpd="sng" w14:algn="ctr">
+                                  <w14:noFill/>
+                                  <w14:prstDash w14:val="solid"/>
+                                  <w14:bevel/>
+                                </w14:textOutline>
+                              </w:rPr>
+                            </w:pPr>
+                            <w:r>
+                              <w:rPr>
+                                <w:color w:val="000000" w:themeColor="text1"/>
+                                <w14:textOutline w14:w="9525" w14:cap="rnd" w14:cmpd="sng" w14:algn="ctr">
+                                  <w14:noFill/>
+                                  <w14:prstDash w14:val="solid"/>
+                                  <w14:bevel/>
+                                </w14:textOutline>
+                              </w:rPr>
+                              <w:t>v</w:t>
+                            </w:r>
+                            <w:r>
+                              <w:rPr>
+                                <w:color w:val="000000" w:themeColor="text1"/>
+                                <w14:textOutline w14:w="9525" w14:cap="rnd" w14:cmpd="sng" w14:algn="ctr">
+                                  <w14:noFill/>
+                                  <w14:prstDash w14:val="solid"/>
+                                  <w14:bevel/>
+                                </w14:textOutline>
+                              </w:rPr>
+                              <w:t>4</w:t>
+                            </w:r>
+                          </w:p>
+                        </w:txbxContent>
+                      </wps:txbx>
+                      <wps:bodyPr rot="0" spcFirstLastPara="0" vertOverflow="overflow" horzOverflow="overflow" vert="horz" wrap="square" lIns="0" tIns="0" rIns="0" bIns="0" numCol="1" spcCol="0" rtlCol="0" fromWordArt="0" anchor="ctr" anchorCtr="0" forceAA="0" compatLnSpc="1">
+                        <a:prstTxWarp prst="textNoShape">
+                          <a:avLst/>
+                        </a:prstTxWarp>
+                        <a:noAutofit/>
+                      </wps:bodyPr>
+                    </wps:wsp>
+                  </a:graphicData>
+                </a:graphic>
+                <wp14:sizeRelH relativeFrom="margin">
+                  <wp14:pctWidth>0</wp14:pctWidth>
+                </wp14:sizeRelH>
+                <wp14:sizeRelV relativeFrom="margin">
+                  <wp14:pctHeight>0</wp14:pctHeight>
+                </wp14:sizeRelV>
+              </wp:anchor>
+            </w:drawing>
+          </mc:Choice>
+          <mc:Fallback>
+            <w:pict>
+              <v:rect w14:anchorId="31D81A28" id="Rectangle 16" o:spid="_x0000_s1030" style="position:absolute;margin-left:-8.15pt;margin-top:118.45pt;width:21.3pt;height:19.95pt;z-index:251666432;visibility:visible;mso-wrap-style:square;mso-width-percent:0;mso-height-percent:0;mso-wrap-distance-left:9pt;mso-wrap-distance-top:0;mso-wrap-distance-right:9pt;mso-wrap-distance-bottom:0;mso-position-horizontal:absolute;mso-position-horizontal-relative:text;mso-position-vertical:absolute;mso-position-vertical-relative:text;mso-width-percent:0;mso-height-percent:0;mso-width-relative:margin;mso-height-relative:margin;v-text-anchor:middle" o:gfxdata="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" fillcolor="#f2f2f2 [3052]" stroked="f" strokeweight="1pt">
+                <v:textbox inset="0,0,0,0">
+                  <w:txbxContent>
+                    <w:p>
+                      <w:pPr>
+                        <w:jc w:val="center"/>
+                        <w:rPr>
+                          <w:color w:val="000000" w:themeColor="text1"/>
+                          <w14:textOutline w14:w="9525" w14:cap="rnd" w14:cmpd="sng" w14:algn="ctr">
+                            <w14:noFill/>
+                            <w14:prstDash w14:val="solid"/>
+                            <w14:bevel/>
+                          </w14:textOutline>
+                        </w:rPr>
+                      </w:pPr>
+                      <w:r>
+                        <w:rPr>
+                          <w:color w:val="000000" w:themeColor="text1"/>
+                          <w14:textOutline w14:w="9525" w14:cap="rnd" w14:cmpd="sng" w14:algn="ctr">
+                            <w14:noFill/>
+                            <w14:prstDash w14:val="solid"/>
+                            <w14:bevel/>
+                          </w14:textOutline>
+                        </w:rPr>
+                        <w:t>v</w:t>
+                      </w:r>
+                      <w:r>
+                        <w:rPr>
+                          <w:color w:val="000000" w:themeColor="text1"/>
+                          <w14:textOutline w14:w="9525" w14:cap="rnd" w14:cmpd="sng" w14:algn="ctr">
+                            <w14:noFill/>
+                            <w14:prstDash w14:val="solid"/>
+                            <w14:bevel/>
+                          </w14:textOutline>
+                        </w:rPr>
+                        <w:t>4</w:t>
+                      </w:r>
+                    </w:p>
+                  </w:txbxContent>
+                </v:textbox>
+              </v:rect>
+            </w:pict>
+          </mc:Fallback>
+        </mc:AlternateContent>
+      </w:r>
+      <w:r>
+        <w:rPr>
+          <w:noProof/>
+        </w:rPr>
+        <w:drawing>
+          <wp:inline distT="0" distB="0" distL="0" distR="0" wp14:anchorId="51326C90" wp14:editId="167BA968">
+            <wp:extent cx="3757930" cy="1750548"/>
+            <wp:effectExtent l="0" t="0" r="1270" b="2540"/>
+            <wp:docPr id="2" name="Picture 2" descr="Chart&#10;&#10;Description automatically generated"/>
+            <wp:cNvGraphicFramePr>
+              <a:graphicFrameLocks xmlns:a="http://schemas.openxmlformats.org/drawingml/2006/main" noChangeAspect="1"/>
+            </wp:cNvGraphicFramePr>
+            <a:graphic xmlns:a="http://schemas.openxmlformats.org/drawingml/2006/main">
+              <a:graphicData uri="http://schemas.openxmlformats.org/drawingml/2006/picture">
+                <pic:pic xmlns:pic="http://schemas.openxmlformats.org/drawingml/2006/picture">
+                  <pic:nvPicPr>
+                    <pic:cNvPr id="2" name="Picture 2" descr="Chart&#10;&#10;Description automatically generated"/>
+                    <pic:cNvPicPr/>
+                  </pic:nvPicPr>
+                  <pic:blipFill rotWithShape="1">
+                    <a:blip r:embed="rId14" cstate="print">
+                      <a:extLst>
+                        <a:ext uri="{28A0092B-C50C-407E-A947-70E740481C1C}">
+                          <a14:useLocalDpi xmlns:a14="http://schemas.microsoft.com/office/drawing/2010/main" val="0"/>
+                        </a:ext>
+                      </a:extLst>
+                    </a:blip>
+                    <a:srcRect b="43301"/>
+                    <a:stretch/>
+                  </pic:blipFill>
+                  <pic:spPr bwMode="auto">
+                    <a:xfrm>
+                      <a:off x="0" y="0"/>
+                      <a:ext cx="3787395" cy="1764274"/>
+                    </a:xfrm>
+                    <a:prstGeom prst="rect">
+                      <a:avLst/>
+                    </a:prstGeom>
+                    <a:ln>
+                      <a:noFill/>
+                    </a:ln>
+                    <a:extLst>
+                      <a:ext uri="{53640926-AAD7-44D8-BBD7-CCE9431645EC}">
+                        <a14:shadowObscured xmlns:a14="http://schemas.microsoft.com/office/drawing/2010/main"/>
+                      </a:ext>
+                    </a:extLst>
+                  </pic:spPr>
+                </pic:pic>
+              </a:graphicData>
+            </a:graphic>
+          </wp:inline>
+        </w:drawing>
+      </w:r>
+    </w:p>
+    <w:p/>
+    <w:p/>
+    <w:p>
+      <w:r>
+        <w:rPr>
+          <w:noProof/>
+        </w:rPr>
+        <mc:AlternateContent>
+          <mc:Choice Requires="wps">
+            <w:drawing>
+              <wp:anchor distT="0" distB="0" distL="114300" distR="114300" simplePos="0" relativeHeight="251659264" behindDoc="0" locked="0" layoutInCell="1" allowOverlap="1" wp14:anchorId="211EAD23" wp14:editId="30E4CD97">
+                <wp:simplePos x="0" y="0"/>
+                <wp:positionH relativeFrom="column">
+                  <wp:posOffset>-46495</wp:posOffset>
+                </wp:positionH>
+                <wp:positionV relativeFrom="paragraph">
+                  <wp:posOffset>1407472</wp:posOffset>
+                </wp:positionV>
+                <wp:extent cx="270617" cy="253497"/>
+                <wp:effectExtent l="0" t="0" r="0" b="635"/>
                 <wp:wrapNone/>
                 <wp:docPr id="7" name="Rectangle 7"/>
                 <wp:cNvGraphicFramePr/>
@@ -1464,14 +2073,13 @@
                         <a:prstGeom prst="rect">
                           <a:avLst/>
                         </a:prstGeom>
-                        <a:noFill/>
+                        <a:solidFill>
+                          <a:schemeClr val="bg1">
+                            <a:lumMod val="95000"/>
+                          </a:schemeClr>
+                        </a:solidFill>
                         <a:ln>
-                          <a:solidFill>
-                            <a:schemeClr val="tx1">
-                              <a:lumMod val="50000"/>
-                              <a:lumOff val="50000"/>
-                            </a:schemeClr>
-                          </a:solidFill>
+                          <a:noFill/>
                         </a:ln>
                       </wps:spPr>
                       <wps:style>
@@ -1529,7 +2137,7 @@
                           </w:p>
                         </w:txbxContent>
                       </wps:txbx>
-                      <wps:bodyPr rot="0" spcFirstLastPara="0" vertOverflow="overflow" horzOverflow="overflow" vert="horz" wrap="square" lIns="0" tIns="45720" rIns="0" bIns="45720" numCol="1" spcCol="0" rtlCol="0" fromWordArt="0" anchor="ctr" anchorCtr="0" forceAA="0" compatLnSpc="1">
+                      <wps:bodyPr rot="0" spcFirstLastPara="0" vertOverflow="overflow" horzOverflow="overflow" vert="horz" wrap="square" lIns="0" tIns="0" rIns="0" bIns="0" numCol="1" spcCol="0" rtlCol="0" fromWordArt="0" anchor="ctr" anchorCtr="0" forceAA="0" compatLnSpc="1">
                         <a:prstTxWarp prst="textNoShape">
                           <a:avLst/>
                         </a:prstTxWarp>
@@ -1549,8 +2157,8 @@
           </mc:Choice>
           <mc:Fallback>
             <w:pict>
-              <v:rect id="Rectangle 7" o:spid="_x0000_s1029" style="position:absolute;margin-left:4.25pt;margin-top:184.1pt;width:21.3pt;height:19.95pt;z-index:251659264;visibility:visible;mso-wrap-style:square;mso-width-percent:0;mso-height-percent:0;mso-wrap-distance-left:9pt;mso-wrap-distance-top:0;mso-wrap-distance-right:9pt;mso-wrap-distance-bottom:0;mso-position-horizontal:absolute;mso-position-horizontal-relative:text;mso-position-vertical:absolute;mso-position-vertical-relative:text;mso-width-percent:0;mso-height-percent:0;mso-width-relative:margin;mso-height-relative:margin;v-text-anchor:middle" o:gfxdata="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" filled="f" strokecolor="gray [1629]" strokeweight="1pt">
-                <v:textbox inset="0,,0">
+              <v:rect w14:anchorId="211EAD23" id="Rectangle 7" o:spid="_x0000_s1031" style="position:absolute;margin-left:-3.65pt;margin-top:110.8pt;width:21.3pt;height:19.95pt;z-index:251659264;visibility:visible;mso-wrap-style:square;mso-width-percent:0;mso-height-percent:0;mso-wrap-distance-left:9pt;mso-wrap-distance-top:0;mso-wrap-distance-right:9pt;mso-wrap-distance-bottom:0;mso-position-horizontal:absolute;mso-position-horizontal-relative:text;mso-position-vertical:absolute;mso-position-vertical-relative:text;mso-width-percent:0;mso-height-percent:0;mso-width-relative:margin;mso-height-relative:margin;v-text-anchor:middle" o:gfxdata="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" fillcolor="#f2f2f2 [3052]" stroked="f" strokeweight="1pt">
+                <v:textbox inset="0,0,0,0">
                   <w:txbxContent>
                     <w:p>
                       <w:pPr>
@@ -1595,32 +2203,22 @@
         </mc:AlternateContent>
       </w:r>
       <w:r>
-        <w:rPr>
-          <w:rFonts w:ascii="Times New Roman" w:eastAsia="Times New Roman" w:hAnsi="Times New Roman" w:cs="Times New Roman"/>
-        </w:rPr>
         <w:fldChar w:fldCharType="begin"/>
       </w:r>
       <w:r>
-        <w:rPr>
-          <w:rFonts w:ascii="Times New Roman" w:eastAsia="Times New Roman" w:hAnsi="Times New Roman" w:cs="Times New Roman"/>
-        </w:rPr>
         <w:instrText xml:space="preserve"> INCLUDEPICTURE "https://raw.githubusercontent.com/greenelab/iscb-diversity/ac43b098a2a994cbe3788bf7a19f541fc533b3de/figs/region_breakdown.png" \* MERGEFORMATINET </w:instrText>
       </w:r>
       <w:r>
-        <w:rPr>
-          <w:rFonts w:ascii="Times New Roman" w:eastAsia="Times New Roman" w:hAnsi="Times New Roman" w:cs="Times New Roman"/>
-        </w:rPr>
         <w:fldChar w:fldCharType="separate"/>
       </w:r>
       <w:r>
         <w:rPr>
-          <w:rFonts w:ascii="Times New Roman" w:eastAsia="Times New Roman" w:hAnsi="Times New Roman" w:cs="Times New Roman"/>
           <w:noProof/>
         </w:rPr>
         <w:drawing>
-          <wp:inline distT="0" distB="0" distL="0" distR="0">
-            <wp:extent cx="5942610" cy="2661719"/>
-            <wp:effectExtent l="0" t="0" r="1270" b="5715"/>
+          <wp:inline distT="0" distB="0" distL="0" distR="0" wp14:anchorId="54AFE455" wp14:editId="7AD77FD8">
+            <wp:extent cx="3757930" cy="1683191"/>
+            <wp:effectExtent l="0" t="0" r="1270" b="6350"/>
             <wp:docPr id="4" name="Picture 4" descr="Chart&#10;&#10;Description automatically generated"/>
             <wp:cNvGraphicFramePr>
               <a:graphicFrameLocks xmlns:a="http://schemas.openxmlformats.org/drawingml/2006/main" noChangeAspect="1"/>
@@ -1635,7 +2233,7 @@
                     </pic:cNvPicPr>
                   </pic:nvPicPr>
                   <pic:blipFill rotWithShape="1">
-                    <a:blip r:embed="rId10" cstate="print">
+                    <a:blip r:embed="rId15" cstate="print">
                       <a:extLst>
                         <a:ext uri="{28A0092B-C50C-407E-A947-70E740481C1C}">
                           <a14:useLocalDpi xmlns:a14="http://schemas.microsoft.com/office/drawing/2010/main" val="0"/>
@@ -1648,7 +2246,7 @@
                   <pic:spPr bwMode="auto">
                     <a:xfrm>
                       <a:off x="0" y="0"/>
-                      <a:ext cx="5943600" cy="2662162"/>
+                      <a:ext cx="3798204" cy="1701230"/>
                     </a:xfrm>
                     <a:prstGeom prst="rect">
                       <a:avLst/>
@@ -1670,43 +2268,29 @@
         </w:drawing>
       </w:r>
       <w:r>
-        <w:rPr>
-          <w:rFonts w:ascii="Times New Roman" w:eastAsia="Times New Roman" w:hAnsi="Times New Roman" w:cs="Times New Roman"/>
-        </w:rPr>
         <w:fldChar w:fldCharType="end"/>
       </w:r>
     </w:p>
-    <w:p>
-      <w:pPr>
-        <w:rPr>
-          <w:rFonts w:ascii="Times New Roman" w:eastAsia="Times New Roman" w:hAnsi="Times New Roman" w:cs="Times New Roman"/>
-        </w:rPr>
-      </w:pPr>
-    </w:p>
-    <w:p>
-      <w:pPr>
-        <w:rPr>
-          <w:rFonts w:ascii="Times New Roman" w:eastAsia="Times New Roman" w:hAnsi="Times New Roman" w:cs="Times New Roman"/>
-        </w:rPr>
-      </w:pPr>
-      <w:r>
-        <w:rPr>
-          <w:rFonts w:ascii="Times New Roman" w:eastAsia="Times New Roman" w:hAnsi="Times New Roman" w:cs="Times New Roman"/>
+    <w:p/>
+    <w:p/>
+    <w:p>
+      <w:r>
+        <w:rPr>
           <w:noProof/>
         </w:rPr>
         <mc:AlternateContent>
           <mc:Choice Requires="wps">
             <w:drawing>
-              <wp:anchor distT="0" distB="0" distL="114300" distR="114300" simplePos="0" relativeHeight="251661312" behindDoc="0" locked="0" layoutInCell="1" allowOverlap="1" wp14:anchorId="2752B92B" wp14:editId="2B966543">
+              <wp:anchor distT="0" distB="0" distL="114300" distR="114300" simplePos="0" relativeHeight="251660288" behindDoc="0" locked="0" layoutInCell="1" allowOverlap="1" wp14:anchorId="3850820C" wp14:editId="0399D483">
                 <wp:simplePos x="0" y="0"/>
                 <wp:positionH relativeFrom="column">
-                  <wp:posOffset>52466</wp:posOffset>
+                  <wp:posOffset>-11787</wp:posOffset>
                 </wp:positionH>
                 <wp:positionV relativeFrom="paragraph">
-                  <wp:posOffset>2382357</wp:posOffset>
+                  <wp:posOffset>1585816</wp:posOffset>
                 </wp:positionV>
                 <wp:extent cx="270617" cy="253497"/>
-                <wp:effectExtent l="0" t="0" r="8890" b="13335"/>
+                <wp:effectExtent l="0" t="0" r="0" b="635"/>
                 <wp:wrapNone/>
                 <wp:docPr id="8" name="Rectangle 8"/>
                 <wp:cNvGraphicFramePr/>
@@ -1722,14 +2306,13 @@
                         <a:prstGeom prst="rect">
                           <a:avLst/>
                         </a:prstGeom>
-                        <a:noFill/>
+                        <a:solidFill>
+                          <a:schemeClr val="bg1">
+                            <a:lumMod val="95000"/>
+                          </a:schemeClr>
+                        </a:solidFill>
                         <a:ln>
-                          <a:solidFill>
-                            <a:schemeClr val="tx1">
-                              <a:lumMod val="50000"/>
-                              <a:lumOff val="50000"/>
-                            </a:schemeClr>
-                          </a:solidFill>
+                          <a:noFill/>
                         </a:ln>
                       </wps:spPr>
                       <wps:style>
@@ -1787,7 +2370,7 @@
                           </w:p>
                         </w:txbxContent>
                       </wps:txbx>
-                      <wps:bodyPr rot="0" spcFirstLastPara="0" vertOverflow="overflow" horzOverflow="overflow" vert="horz" wrap="square" lIns="0" tIns="45720" rIns="0" bIns="45720" numCol="1" spcCol="0" rtlCol="0" fromWordArt="0" anchor="ctr" anchorCtr="0" forceAA="0" compatLnSpc="1">
+                      <wps:bodyPr rot="0" spcFirstLastPara="0" vertOverflow="overflow" horzOverflow="overflow" vert="horz" wrap="square" lIns="0" tIns="0" rIns="0" bIns="0" numCol="1" spcCol="0" rtlCol="0" fromWordArt="0" anchor="ctr" anchorCtr="0" forceAA="0" compatLnSpc="1">
                         <a:prstTxWarp prst="textNoShape">
                           <a:avLst/>
                         </a:prstTxWarp>
@@ -1807,8 +2390,8 @@
           </mc:Choice>
           <mc:Fallback>
             <w:pict>
-              <v:rect w14:anchorId="2752B92B" id="Rectangle 8" o:spid="_x0000_s1030" style="position:absolute;margin-left:4.15pt;margin-top:187.6pt;width:21.3pt;height:19.95pt;z-index:251661312;visibility:visible;mso-wrap-style:square;mso-width-percent:0;mso-height-percent:0;mso-wrap-distance-left:9pt;mso-wrap-distance-top:0;mso-wrap-distance-right:9pt;mso-wrap-distance-bottom:0;mso-position-horizontal:absolute;mso-position-horizontal-relative:text;mso-position-vertical:absolute;mso-position-vertical-relative:text;mso-width-percent:0;mso-height-percent:0;mso-width-relative:margin;mso-height-relative:margin;v-text-anchor:middle" o:gfxdata="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" filled="f" strokecolor="gray [1629]" strokeweight="1pt">
-                <v:textbox inset="0,,0">
+              <v:rect w14:anchorId="3850820C" id="Rectangle 8" o:spid="_x0000_s1032" style="position:absolute;margin-left:-.95pt;margin-top:124.85pt;width:21.3pt;height:19.95pt;z-index:251660288;visibility:visible;mso-wrap-style:square;mso-width-percent:0;mso-height-percent:0;mso-wrap-distance-left:9pt;mso-wrap-distance-top:0;mso-wrap-distance-right:9pt;mso-wrap-distance-bottom:0;mso-position-horizontal:absolute;mso-position-horizontal-relative:text;mso-position-vertical:absolute;mso-position-vertical-relative:text;mso-width-percent:0;mso-height-percent:0;mso-width-relative:margin;mso-height-relative:margin;v-text-anchor:middle" o:gfxdata="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" fillcolor="#f2f2f2 [3052]" stroked="f" strokeweight="1pt">
+                <v:textbox inset="0,0,0,0">
                   <w:txbxContent>
                     <w:p>
                       <w:pPr>
@@ -1853,33 +2436,23 @@
         </mc:AlternateContent>
       </w:r>
       <w:r>
-        <w:rPr>
-          <w:rFonts w:ascii="Times New Roman" w:eastAsia="Times New Roman" w:hAnsi="Times New Roman" w:cs="Times New Roman"/>
-        </w:rPr>
         <w:fldChar w:fldCharType="begin"/>
       </w:r>
       <w:r>
-        <w:rPr>
-          <w:rFonts w:ascii="Times New Roman" w:eastAsia="Times New Roman" w:hAnsi="Times New Roman" w:cs="Times New Roman"/>
-        </w:rPr>
-        <w:instrText xml:space="preserve"> INCLUDEPICTURE "https://raw.githubusercontent.com/greenelab/iscb-diversity/20d21504463c0487aa844be0ff236b3a51c70fa4/figs/region_breakdown.png" \* MERGEFORMATINET </w:instrText>
-      </w:r>
-      <w:r>
-        <w:rPr>
-          <w:rFonts w:ascii="Times New Roman" w:eastAsia="Times New Roman" w:hAnsi="Times New Roman" w:cs="Times New Roman"/>
-        </w:rPr>
+        <w:instrText xml:space="preserve"> INCLUDEPICTURE "https://raw.githubusercontent.com/greenelab/iscb-diversity/f7b8a119faf269f072886bd4e50d533a0913252a/figs/region_breakdown.png" \* MERGEFORMATINET </w:instrText>
+      </w:r>
+      <w:r>
         <w:fldChar w:fldCharType="separate"/>
       </w:r>
       <w:r>
         <w:rPr>
-          <w:rFonts w:ascii="Times New Roman" w:eastAsia="Times New Roman" w:hAnsi="Times New Roman" w:cs="Times New Roman"/>
           <w:noProof/>
         </w:rPr>
         <w:drawing>
-          <wp:inline distT="0" distB="0" distL="0" distR="0">
-            <wp:extent cx="5943217" cy="2788468"/>
-            <wp:effectExtent l="0" t="0" r="635" b="5715"/>
-            <wp:docPr id="5" name="Picture 5" descr="Chart&#10;&#10;Description automatically generated"/>
+          <wp:inline distT="0" distB="0" distL="0" distR="0" wp14:anchorId="3F7A6A60" wp14:editId="564FB4F9">
+            <wp:extent cx="3770782" cy="1779295"/>
+            <wp:effectExtent l="0" t="0" r="1270" b="0"/>
+            <wp:docPr id="19" name="Picture 19" descr="Chart&#10;&#10;Description automatically generated"/>
             <wp:cNvGraphicFramePr>
               <a:graphicFrameLocks xmlns:a="http://schemas.openxmlformats.org/drawingml/2006/main" noChangeAspect="1"/>
             </wp:cNvGraphicFramePr>
@@ -1887,26 +2460,26 @@
               <a:graphicData uri="http://schemas.openxmlformats.org/drawingml/2006/picture">
                 <pic:pic xmlns:pic="http://schemas.openxmlformats.org/drawingml/2006/picture">
                   <pic:nvPicPr>
-                    <pic:cNvPr id="5" name="Picture 5" descr="Chart&#10;&#10;Description automatically generated"/>
+                    <pic:cNvPr id="19" name="Picture 19" descr="Chart&#10;&#10;Description automatically generated"/>
                     <pic:cNvPicPr>
                       <a:picLocks noChangeAspect="1" noChangeArrowheads="1"/>
                     </pic:cNvPicPr>
                   </pic:nvPicPr>
                   <pic:blipFill rotWithShape="1">
-                    <a:blip r:embed="rId11" cstate="print">
+                    <a:blip r:embed="rId16" cstate="print">
                       <a:extLst>
                         <a:ext uri="{28A0092B-C50C-407E-A947-70E740481C1C}">
                           <a14:useLocalDpi xmlns:a14="http://schemas.microsoft.com/office/drawing/2010/main" val="0"/>
                         </a:ext>
                       </a:extLst>
                     </a:blip>
-                    <a:srcRect b="44573"/>
+                    <a:srcRect b="44234"/>
                     <a:stretch/>
                   </pic:blipFill>
                   <pic:spPr bwMode="auto">
                     <a:xfrm>
                       <a:off x="0" y="0"/>
-                      <a:ext cx="5943600" cy="2788648"/>
+                      <a:ext cx="3815759" cy="1800518"/>
                     </a:xfrm>
                     <a:prstGeom prst="rect">
                       <a:avLst/>
@@ -1928,97 +2501,30 @@
         </w:drawing>
       </w:r>
       <w:r>
-        <w:rPr>
-          <w:rFonts w:ascii="Times New Roman" w:eastAsia="Times New Roman" w:hAnsi="Times New Roman" w:cs="Times New Roman"/>
-        </w:rPr>
         <w:fldChar w:fldCharType="end"/>
       </w:r>
     </w:p>
-    <w:p>
-      <w:pPr>
-        <w:rPr>
-          <w:rFonts w:ascii="Times New Roman" w:eastAsia="Times New Roman" w:hAnsi="Times New Roman" w:cs="Times New Roman"/>
-        </w:rPr>
-      </w:pPr>
-    </w:p>
-    <w:p>
-      <w:pPr>
-        <w:rPr>
-          <w:rFonts w:ascii="Times New Roman" w:eastAsia="Times New Roman" w:hAnsi="Times New Roman" w:cs="Times New Roman"/>
-        </w:rPr>
-      </w:pPr>
-    </w:p>
-    <w:p>
-      <w:pPr>
-        <w:rPr>
-          <w:rFonts w:ascii="Times New Roman" w:eastAsia="Times New Roman" w:hAnsi="Times New Roman" w:cs="Times New Roman"/>
-        </w:rPr>
-      </w:pPr>
-      <w:r>
-        <w:rPr>
-          <w:rFonts w:ascii="Times New Roman" w:eastAsia="Times New Roman" w:hAnsi="Times New Roman" w:cs="Times New Roman"/>
-          <w:noProof/>
-        </w:rPr>
-        <w:drawing>
-          <wp:inline distT="0" distB="0" distL="0" distR="0">
-            <wp:extent cx="5943600" cy="2767965"/>
-            <wp:effectExtent l="0" t="0" r="0" b="635"/>
-            <wp:docPr id="3" name="Picture 3"/>
-            <wp:cNvGraphicFramePr>
-              <a:graphicFrameLocks xmlns:a="http://schemas.openxmlformats.org/drawingml/2006/main" noChangeAspect="1"/>
-            </wp:cNvGraphicFramePr>
-            <a:graphic xmlns:a="http://schemas.openxmlformats.org/drawingml/2006/main">
-              <a:graphicData uri="http://schemas.openxmlformats.org/drawingml/2006/picture">
-                <pic:pic xmlns:pic="http://schemas.openxmlformats.org/drawingml/2006/picture">
-                  <pic:nvPicPr>
-                    <pic:cNvPr id="3" name="Picture 3"/>
-                    <pic:cNvPicPr/>
-                  </pic:nvPicPr>
-                  <pic:blipFill>
-                    <a:blip r:embed="rId12">
-                      <a:extLst>
-                        <a:ext uri="{28A0092B-C50C-407E-A947-70E740481C1C}">
-                          <a14:useLocalDpi xmlns:a14="http://schemas.microsoft.com/office/drawing/2010/main" val="0"/>
-                        </a:ext>
-                      </a:extLst>
-                    </a:blip>
-                    <a:stretch>
-                      <a:fillRect/>
-                    </a:stretch>
-                  </pic:blipFill>
-                  <pic:spPr>
-                    <a:xfrm>
-                      <a:off x="0" y="0"/>
-                      <a:ext cx="5943600" cy="2767965"/>
-                    </a:xfrm>
-                    <a:prstGeom prst="rect">
-                      <a:avLst/>
-                    </a:prstGeom>
-                  </pic:spPr>
-                </pic:pic>
-              </a:graphicData>
-            </a:graphic>
-          </wp:inline>
-        </w:drawing>
-      </w:r>
-      <w:r>
-        <w:rPr>
-          <w:rFonts w:ascii="Times New Roman" w:eastAsia="Times New Roman" w:hAnsi="Times New Roman" w:cs="Times New Roman"/>
+    <w:p/>
+    <w:p/>
+    <w:p/>
+    <w:p>
+      <w:r>
+        <w:rPr>
           <w:noProof/>
         </w:rPr>
         <mc:AlternateContent>
           <mc:Choice Requires="wps">
             <w:drawing>
-              <wp:anchor distT="0" distB="0" distL="114300" distR="114300" simplePos="0" relativeHeight="251663360" behindDoc="0" locked="0" layoutInCell="1" allowOverlap="1" wp14:anchorId="2752B92B" wp14:editId="2B966543">
+              <wp:anchor distT="0" distB="0" distL="114300" distR="114300" simplePos="0" relativeHeight="251661312" behindDoc="0" locked="0" layoutInCell="1" allowOverlap="1" wp14:anchorId="4ADE94F7" wp14:editId="58059FC5">
                 <wp:simplePos x="0" y="0"/>
                 <wp:positionH relativeFrom="column">
-                  <wp:posOffset>-2094</wp:posOffset>
+                  <wp:posOffset>-38746</wp:posOffset>
                 </wp:positionH>
                 <wp:positionV relativeFrom="paragraph">
-                  <wp:posOffset>2351990</wp:posOffset>
+                  <wp:posOffset>1495124</wp:posOffset>
                 </wp:positionV>
                 <wp:extent cx="270617" cy="253497"/>
-                <wp:effectExtent l="0" t="0" r="8890" b="9525"/>
+                <wp:effectExtent l="0" t="0" r="0" b="635"/>
                 <wp:wrapNone/>
                 <wp:docPr id="9" name="Rectangle 9"/>
                 <wp:cNvGraphicFramePr/>
@@ -2034,14 +2540,13 @@
                         <a:prstGeom prst="rect">
                           <a:avLst/>
                         </a:prstGeom>
-                        <a:noFill/>
+                        <a:solidFill>
+                          <a:schemeClr val="bg1">
+                            <a:lumMod val="95000"/>
+                          </a:schemeClr>
+                        </a:solidFill>
                         <a:ln>
-                          <a:solidFill>
-                            <a:schemeClr val="tx1">
-                              <a:lumMod val="50000"/>
-                              <a:lumOff val="50000"/>
-                            </a:schemeClr>
-                          </a:solidFill>
+                          <a:noFill/>
                         </a:ln>
                       </wps:spPr>
                       <wps:style>
@@ -2088,7 +2593,7 @@
                           </w:p>
                         </w:txbxContent>
                       </wps:txbx>
-                      <wps:bodyPr rot="0" spcFirstLastPara="0" vertOverflow="overflow" horzOverflow="overflow" vert="horz" wrap="square" lIns="0" tIns="45720" rIns="0" bIns="45720" numCol="1" spcCol="0" rtlCol="0" fromWordArt="0" anchor="ctr" anchorCtr="0" forceAA="0" compatLnSpc="1">
+                      <wps:bodyPr rot="0" spcFirstLastPara="0" vertOverflow="overflow" horzOverflow="overflow" vert="horz" wrap="square" lIns="0" tIns="0" rIns="0" bIns="0" numCol="1" spcCol="0" rtlCol="0" fromWordArt="0" anchor="ctr" anchorCtr="0" forceAA="0" compatLnSpc="1">
                         <a:prstTxWarp prst="textNoShape">
                           <a:avLst/>
                         </a:prstTxWarp>
@@ -2108,8 +2613,8 @@
           </mc:Choice>
           <mc:Fallback>
             <w:pict>
-              <v:rect w14:anchorId="2752B92B" id="Rectangle 9" o:spid="_x0000_s1031" style="position:absolute;margin-left:-.15pt;margin-top:185.2pt;width:21.3pt;height:19.95pt;z-index:251663360;visibility:visible;mso-wrap-style:square;mso-width-percent:0;mso-height-percent:0;mso-wrap-distance-left:9pt;mso-wrap-distance-top:0;mso-wrap-distance-right:9pt;mso-wrap-distance-bottom:0;mso-position-horizontal:absolute;mso-position-horizontal-relative:text;mso-position-vertical:absolute;mso-position-vertical-relative:text;mso-width-percent:0;mso-height-percent:0;mso-width-relative:margin;mso-height-relative:margin;v-text-anchor:middle" o:gfxdata="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" filled="f" strokecolor="gray [1629]" strokeweight="1pt">
-                <v:textbox inset="0,,0">
+              <v:rect w14:anchorId="4ADE94F7" id="Rectangle 9" o:spid="_x0000_s1033" style="position:absolute;margin-left:-3.05pt;margin-top:117.75pt;width:21.3pt;height:19.95pt;z-index:251661312;visibility:visible;mso-wrap-style:square;mso-width-percent:0;mso-height-percent:0;mso-wrap-distance-left:9pt;mso-wrap-distance-top:0;mso-wrap-distance-right:9pt;mso-wrap-distance-bottom:0;mso-position-horizontal:absolute;mso-position-horizontal-relative:text;mso-position-vertical:absolute;mso-position-vertical-relative:text;mso-width-percent:0;mso-height-percent:0;mso-width-relative:margin;mso-height-relative:margin;v-text-anchor:middle" o:gfxdata="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" fillcolor="#f2f2f2 [3052]" stroked="f" strokeweight="1pt">
+                <v:textbox inset="0,0,0,0">
                   <w:txbxContent>
                     <w:p>
                       <w:pPr>
@@ -2142,86 +2647,133 @@
           </mc:Fallback>
         </mc:AlternateContent>
       </w:r>
-    </w:p>
+      <w:r>
+        <w:rPr>
+          <w:noProof/>
+        </w:rPr>
+        <w:drawing>
+          <wp:inline distT="0" distB="0" distL="0" distR="0" wp14:anchorId="6ACF32D0" wp14:editId="29DD4522">
+            <wp:extent cx="3757930" cy="1750087"/>
+            <wp:effectExtent l="0" t="0" r="1270" b="2540"/>
+            <wp:docPr id="3" name="Picture 3"/>
+            <wp:cNvGraphicFramePr>
+              <a:graphicFrameLocks xmlns:a="http://schemas.openxmlformats.org/drawingml/2006/main" noChangeAspect="1"/>
+            </wp:cNvGraphicFramePr>
+            <a:graphic xmlns:a="http://schemas.openxmlformats.org/drawingml/2006/main">
+              <a:graphicData uri="http://schemas.openxmlformats.org/drawingml/2006/picture">
+                <pic:pic xmlns:pic="http://schemas.openxmlformats.org/drawingml/2006/picture">
+                  <pic:nvPicPr>
+                    <pic:cNvPr id="3" name="Picture 3"/>
+                    <pic:cNvPicPr/>
+                  </pic:nvPicPr>
+                  <pic:blipFill>
+                    <a:blip r:embed="rId17">
+                      <a:extLst>
+                        <a:ext uri="{28A0092B-C50C-407E-A947-70E740481C1C}">
+                          <a14:useLocalDpi xmlns:a14="http://schemas.microsoft.com/office/drawing/2010/main" val="0"/>
+                        </a:ext>
+                      </a:extLst>
+                    </a:blip>
+                    <a:stretch>
+                      <a:fillRect/>
+                    </a:stretch>
+                  </pic:blipFill>
+                  <pic:spPr>
+                    <a:xfrm>
+                      <a:off x="0" y="0"/>
+                      <a:ext cx="3770835" cy="1756097"/>
+                    </a:xfrm>
+                    <a:prstGeom prst="rect">
+                      <a:avLst/>
+                    </a:prstGeom>
+                  </pic:spPr>
+                </pic:pic>
+              </a:graphicData>
+            </a:graphic>
+          </wp:inline>
+        </w:drawing>
+      </w:r>
+    </w:p>
+    <w:p/>
     <w:p>
       <w:pPr>
         <w:rPr>
-          <w:rFonts w:ascii="Times New Roman" w:eastAsia="Times New Roman" w:hAnsi="Times New Roman" w:cs="Times New Roman"/>
+          <w:b/>
+          <w:bCs/>
         </w:rPr>
       </w:pPr>
+      <w:r>
+        <w:rPr>
+          <w:b/>
+          <w:bCs/>
+        </w:rPr>
+        <w:br w:type="page"/>
+      </w:r>
     </w:p>
     <w:p>
       <w:pPr>
         <w:rPr>
-          <w:rFonts w:ascii="Times New Roman" w:eastAsia="Times New Roman" w:hAnsi="Times New Roman" w:cs="Times New Roman"/>
+          <w:b/>
+          <w:bCs/>
         </w:rPr>
       </w:pPr>
-      <w:r>
-        <w:rPr>
-          <w:rFonts w:ascii="Times New Roman" w:eastAsia="Times New Roman" w:hAnsi="Times New Roman" w:cs="Times New Roman"/>
-          <w:b/>
-          <w:bCs/>
-        </w:rPr>
-        <w:t>Figure S2</w:t>
-      </w:r>
-      <w:r>
-        <w:rPr>
-          <w:rFonts w:ascii="Times New Roman" w:eastAsia="Times New Roman" w:hAnsi="Times New Roman" w:cs="Times New Roman"/>
-        </w:rPr>
-        <w:t xml:space="preserve">. </w:t>
-      </w:r>
-      <w:r>
-        <w:rPr>
-          <w:rFonts w:ascii="Times New Roman" w:eastAsia="Times New Roman" w:hAnsi="Times New Roman" w:cs="Times New Roman"/>
-        </w:rPr>
-        <w:t xml:space="preserve">Estimated gender proportion of </w:t>
-      </w:r>
-      <w:r>
-        <w:rPr>
-          <w:rFonts w:ascii="Times New Roman" w:eastAsia="Times New Roman" w:hAnsi="Times New Roman" w:cs="Times New Roman"/>
-        </w:rPr>
+    </w:p>
+    <w:p>
+      <w:pPr>
+        <w:rPr>
+          <w:b/>
+          <w:bCs/>
+        </w:rPr>
+      </w:pPr>
+    </w:p>
+    <w:p>
+      <w:pPr>
+        <w:rPr>
+          <w:b/>
+          <w:bCs/>
+        </w:rPr>
+      </w:pPr>
+    </w:p>
+    <w:p>
+      <w:r>
+        <w:rPr>
+          <w:b/>
+          <w:bCs/>
+        </w:rPr>
+        <w:t>Figure S</w:t>
+      </w:r>
+      <w:r>
+        <w:rPr>
+          <w:b/>
+          <w:bCs/>
+        </w:rPr>
+        <w:t>4</w:t>
+      </w:r>
+      <w:r>
+        <w:t xml:space="preserve">. Estimated gender proportion of </w:t>
+      </w:r>
+      <w:r>
         <w:t xml:space="preserve">ISCB Fellows and keynote speakers </w:t>
       </w:r>
       <w:r>
-        <w:rPr>
-          <w:rFonts w:ascii="Times New Roman" w:eastAsia="Times New Roman" w:hAnsi="Times New Roman" w:cs="Times New Roman"/>
-        </w:rPr>
         <w:t>compared to</w:t>
       </w:r>
       <w:r>
-        <w:rPr>
-          <w:rFonts w:ascii="Times New Roman" w:eastAsia="Times New Roman" w:hAnsi="Times New Roman" w:cs="Times New Roman"/>
-        </w:rPr>
         <w:t xml:space="preserve"> PubMed authors</w:t>
       </w:r>
       <w:r>
-        <w:rPr>
-          <w:rFonts w:ascii="Times New Roman" w:eastAsia="Times New Roman" w:hAnsi="Times New Roman" w:cs="Times New Roman"/>
-        </w:rPr>
         <w:t>.</w:t>
       </w:r>
     </w:p>
-    <w:p>
-      <w:pPr>
-        <w:rPr>
-          <w:rFonts w:ascii="Times New Roman" w:eastAsia="Times New Roman" w:hAnsi="Times New Roman" w:cs="Times New Roman"/>
-        </w:rPr>
-      </w:pPr>
-    </w:p>
-    <w:p>
-      <w:pPr>
-        <w:rPr>
-          <w:rFonts w:ascii="Times New Roman" w:eastAsia="Times New Roman" w:hAnsi="Times New Roman" w:cs="Times New Roman"/>
-        </w:rPr>
-      </w:pPr>
-    </w:p>
+    <w:p/>
+    <w:p/>
     <w:p>
       <w:r>
         <w:rPr>
           <w:noProof/>
         </w:rPr>
         <w:drawing>
-          <wp:inline distT="0" distB="0" distL="0" distR="0">
+          <wp:inline distT="0" distB="0" distL="0" distR="0" wp14:anchorId="28B1EEA9" wp14:editId="4D1DA3E8">
             <wp:extent cx="5943600" cy="2546985"/>
             <wp:effectExtent l="0" t="0" r="0" b="5715"/>
             <wp:docPr id="17" name="Picture 17" descr="Chart, bar chart&#10;&#10;Description automatically generated"/>
@@ -2236,7 +2788,7 @@
                     <pic:cNvPicPr/>
                   </pic:nvPicPr>
                   <pic:blipFill>
-                    <a:blip r:embed="rId13" cstate="print">
+                    <a:blip r:embed="rId18" cstate="print">
                       <a:extLst>
                         <a:ext uri="{28A0092B-C50C-407E-A947-70E740481C1C}">
                           <a14:useLocalDpi xmlns:a14="http://schemas.microsoft.com/office/drawing/2010/main" val="0"/>
@@ -2263,9 +2815,27 @@
         </w:drawing>
       </w:r>
     </w:p>
+    <w:p/>
+    <w:p/>
+    <w:p>
+      <w:pPr>
+        <w:rPr>
+          <w:b/>
+          <w:bCs/>
+        </w:rPr>
+      </w:pPr>
+    </w:p>
+    <w:p>
+      <w:pPr>
+        <w:rPr>
+          <w:b/>
+          <w:bCs/>
+        </w:rPr>
+      </w:pPr>
+    </w:p>
     <w:sectPr>
       <w:pgSz w:w="12240" w:h="15840"/>
-      <w:pgMar w:top="963" w:right="1440" w:bottom="963" w:left="1440" w:header="720" w:footer="720" w:gutter="0"/>
+      <w:pgMar w:top="297" w:right="1440" w:bottom="963" w:left="1440" w:header="720" w:footer="720" w:gutter="0"/>
       <w:cols w:space="720"/>
       <w:docGrid w:linePitch="360"/>
     </w:sectPr>
@@ -2667,11 +3237,14 @@
   <w:style w:type="paragraph" w:default="1" w:styleId="Normal">
     <w:name w:val="Normal"/>
     <w:qFormat/>
+    <w:rsid w:val="005F2E23"/>
+    <w:rPr>
+      <w:rFonts w:ascii="Times New Roman" w:eastAsia="Times New Roman" w:hAnsi="Times New Roman" w:cs="Times New Roman"/>
+    </w:rPr>
   </w:style>
   <w:style w:type="character" w:default="1" w:styleId="DefaultParagraphFont">
     <w:name w:val="Default Paragraph Font"/>
     <w:uiPriority w:val="1"/>
-    <w:semiHidden/>
     <w:unhideWhenUsed/>
   </w:style>
   <w:style w:type="table" w:default="1" w:styleId="TableNormal">
@@ -2704,7 +3277,7 @@
     <w:unhideWhenUsed/>
     <w:rsid w:val="000E0943"/>
     <w:rPr>
-      <w:rFonts w:ascii="Times New Roman" w:hAnsi="Times New Roman" w:cs="Times New Roman"/>
+      <w:rFonts w:eastAsiaTheme="minorHAnsi"/>
       <w:sz w:val="18"/>
       <w:szCs w:val="18"/>
     </w:rPr>

</xml_diff>